<commit_message>
report hosting and deployment
</commit_message>
<xml_diff>
--- a/Report/Project_report.docx
+++ b/Report/Project_report.docx
@@ -472,76 +472,49 @@
       <w:r>
         <w:t>12 columns and 11,127 registers. However, of these 12 columns there are four (</w:t>
       </w:r>
-      <w:proofErr w:type="spellStart"/>
       <w:r>
         <w:rPr>
           <w:i/>
           <w:iCs/>
         </w:rPr>
-        <w:t>bookID</w:t>
-      </w:r>
-      <w:proofErr w:type="spellEnd"/>
+        <w:t>bookID, isbn, isbn13, title</w:t>
+      </w:r>
+      <w:r>
+        <w:t>), which correspond to book identifiers and are therefore discarded as predictor variables</w:t>
+      </w:r>
+      <w:r>
+        <w:t>. T</w:t>
+      </w:r>
+      <w:r>
+        <w:t xml:space="preserve">he </w:t>
+      </w:r>
       <w:r>
         <w:rPr>
           <w:i/>
           <w:iCs/>
         </w:rPr>
-        <w:t xml:space="preserve">, </w:t>
-      </w:r>
-      <w:proofErr w:type="spellStart"/>
+        <w:t>authors</w:t>
+      </w:r>
+      <w:r>
+        <w:t xml:space="preserve"> and </w:t>
+      </w:r>
       <w:r>
         <w:rPr>
           <w:i/>
           <w:iCs/>
         </w:rPr>
-        <w:t>isbn</w:t>
-      </w:r>
-      <w:proofErr w:type="spellEnd"/>
+        <w:t>publishers</w:t>
+      </w:r>
+      <w:r>
+        <w:t xml:space="preserve"> are also not taken as variables on this occasion. Finally, the </w:t>
+      </w:r>
       <w:r>
         <w:rPr>
           <w:i/>
           <w:iCs/>
         </w:rPr>
-        <w:t>, isbn13, title</w:t>
-      </w:r>
-      <w:r>
-        <w:t>), which correspond to book identifiers and are therefore discarded as predictor variables</w:t>
-      </w:r>
-      <w:r>
-        <w:t>. T</w:t>
-      </w:r>
-      <w:r>
-        <w:t xml:space="preserve">he </w:t>
-      </w:r>
-      <w:r>
-        <w:rPr>
-          <w:i/>
-          <w:iCs/>
-        </w:rPr>
-        <w:t>authors</w:t>
-      </w:r>
-      <w:r>
-        <w:t xml:space="preserve"> and </w:t>
-      </w:r>
-      <w:r>
-        <w:rPr>
-          <w:i/>
-          <w:iCs/>
-        </w:rPr>
-        <w:t>publishers</w:t>
-      </w:r>
-      <w:r>
-        <w:t xml:space="preserve"> are also not taken as variables on this occasion. Finally, the </w:t>
-      </w:r>
-      <w:proofErr w:type="spellStart"/>
-      <w:r>
-        <w:rPr>
-          <w:i/>
-          <w:iCs/>
-        </w:rPr>
         <w:t>average_rating</w:t>
       </w:r>
-      <w:proofErr w:type="spellEnd"/>
       <w:r>
         <w:t xml:space="preserve"> variable is the one to be predicted, </w:t>
       </w:r>
@@ -549,13 +522,8 @@
         <w:t xml:space="preserve">therefore only 5 possible predictors </w:t>
       </w:r>
       <w:r>
-        <w:t xml:space="preserve">have been </w:t>
-      </w:r>
-      <w:proofErr w:type="gramStart"/>
-      <w:r>
-        <w:t>taken into account</w:t>
-      </w:r>
-      <w:proofErr w:type="gramEnd"/>
+        <w:t>have been taken into account</w:t>
+      </w:r>
       <w:r>
         <w:t xml:space="preserve"> for this model</w:t>
       </w:r>
@@ -563,47 +531,7 @@
         <w:t xml:space="preserve"> i.e.</w:t>
       </w:r>
       <w:r>
-        <w:t xml:space="preserve"> </w:t>
-      </w:r>
-      <w:proofErr w:type="spellStart"/>
-      <w:r>
-        <w:t>language_code</w:t>
-      </w:r>
-      <w:proofErr w:type="spellEnd"/>
-      <w:r>
-        <w:t xml:space="preserve">, </w:t>
-      </w:r>
-      <w:proofErr w:type="spellStart"/>
-      <w:r>
-        <w:t>num_pages</w:t>
-      </w:r>
-      <w:proofErr w:type="spellEnd"/>
-      <w:r>
-        <w:t xml:space="preserve">, </w:t>
-      </w:r>
-      <w:proofErr w:type="spellStart"/>
-      <w:r>
-        <w:t>ratings_count</w:t>
-      </w:r>
-      <w:proofErr w:type="spellEnd"/>
-      <w:r>
-        <w:t xml:space="preserve">, </w:t>
-      </w:r>
-      <w:proofErr w:type="spellStart"/>
-      <w:r>
-        <w:t>text_reviews_count</w:t>
-      </w:r>
-      <w:proofErr w:type="spellEnd"/>
-      <w:r>
-        <w:t xml:space="preserve"> and </w:t>
-      </w:r>
-      <w:proofErr w:type="spellStart"/>
-      <w:r>
-        <w:t>publication_date</w:t>
-      </w:r>
-      <w:proofErr w:type="spellEnd"/>
-      <w:r>
-        <w:t>.</w:t>
+        <w:t xml:space="preserve"> language_code, num_pages, ratings_count, text_reviews_count and publication_date.</w:t>
       </w:r>
     </w:p>
     <w:p>
@@ -649,15 +577,7 @@
         <w:t>in</w:t>
       </w:r>
       <w:r>
-        <w:t xml:space="preserve"> the correct identification of the columns due to the presence of "," in the names of the authors, and the use of the "," at the same time as separator character of the fields in the file. To solve this problem, the "," in the authors field was replaced by a " -"; this was applied specifically to 4 records that </w:t>
-      </w:r>
-      <w:proofErr w:type="gramStart"/>
-      <w:r>
-        <w:t>were  showing</w:t>
-      </w:r>
-      <w:proofErr w:type="gramEnd"/>
-      <w:r>
-        <w:t xml:space="preserve"> this problem</w:t>
+        <w:t xml:space="preserve"> the correct identification of the columns due to the presence of "," in the names of the authors, and the use of the "," at the same time as separator character of the fields in the file. To solve this problem, the "," in the authors field was replaced by a " -"; this was applied specifically to 4 records that were  showing this problem</w:t>
       </w:r>
       <w:r>
         <w:t>,</w:t>
@@ -720,31 +640,7 @@
         <w:jc w:val="both"/>
       </w:pPr>
       <w:r>
-        <w:t>In the initial analysis of the data, the structure is checked to ensure that it is in the appropriate format for the analysis. In the case of the predictors "</w:t>
-      </w:r>
-      <w:proofErr w:type="spellStart"/>
-      <w:r>
-        <w:t>num_pages</w:t>
-      </w:r>
-      <w:proofErr w:type="spellEnd"/>
-      <w:r>
-        <w:t>", "</w:t>
-      </w:r>
-      <w:proofErr w:type="spellStart"/>
-      <w:r>
-        <w:t>ratings_count</w:t>
-      </w:r>
-      <w:proofErr w:type="spellEnd"/>
-      <w:r>
-        <w:t>" and "</w:t>
-      </w:r>
-      <w:proofErr w:type="spellStart"/>
-      <w:r>
-        <w:t>text_reviews_count</w:t>
-      </w:r>
-      <w:proofErr w:type="spellEnd"/>
-      <w:r>
-        <w:t>" it is verified that they are of integer type (</w:t>
+        <w:t>In the initial analysis of the data, the structure is checked to ensure that it is in the appropriate format for the analysis. In the case of the predictors "num_pages", "ratings_count" and "text_reviews_count" it is verified that they are of integer type (</w:t>
       </w:r>
       <w:r>
         <w:rPr>
@@ -754,15 +650,7 @@
         <w:t>int64</w:t>
       </w:r>
       <w:r>
-        <w:t>), "</w:t>
-      </w:r>
-      <w:proofErr w:type="spellStart"/>
-      <w:r>
-        <w:t>language_code</w:t>
-      </w:r>
-      <w:proofErr w:type="spellEnd"/>
-      <w:r>
-        <w:t>" is a categorical variable and therefore is set to "</w:t>
+        <w:t>), "language_code" is a categorical variable and therefore is set to "</w:t>
       </w:r>
       <w:r>
         <w:rPr>
@@ -772,23 +660,7 @@
         <w:t>object</w:t>
       </w:r>
       <w:r>
-        <w:t>", and in the case of "</w:t>
-      </w:r>
-      <w:proofErr w:type="spellStart"/>
-      <w:r>
-        <w:t>publication_date</w:t>
-      </w:r>
-      <w:proofErr w:type="spellEnd"/>
-      <w:r>
-        <w:t>" incorrect dates were adjusted and date format applied. The idea with this last variable is to analyze whether the year of publication shows any relationship with the scores given by readers. In the case of the variable to be predicted "</w:t>
-      </w:r>
-      <w:proofErr w:type="spellStart"/>
-      <w:r>
-        <w:t>average_rating</w:t>
-      </w:r>
-      <w:proofErr w:type="spellEnd"/>
-      <w:r>
-        <w:t xml:space="preserve">", its type is verified to be </w:t>
+        <w:t xml:space="preserve">", and in the case of "publication_date" incorrect dates were adjusted and date format applied. The idea with this last variable is to analyze whether the year of publication shows any relationship with the scores given by readers. In the case of the variable to be predicted "average_rating", its type is verified to be </w:t>
       </w:r>
       <w:r>
         <w:rPr>
@@ -839,15 +711,7 @@
         <w:jc w:val="both"/>
       </w:pPr>
       <w:r>
-        <w:t>Once these changes were made, the distributions of the variables were analyzed, and additional adjustments made. For example, in "</w:t>
-      </w:r>
-      <w:proofErr w:type="spellStart"/>
-      <w:r>
-        <w:t>language_code</w:t>
-      </w:r>
-      <w:proofErr w:type="spellEnd"/>
-      <w:r>
-        <w:t>" we observe more than 10 categories, which were regrouped to later analyze if the language in which the book is published has any relationship with the score. Books in English were grouped into a single category, books in French, Spanish, German and Japanese were left untouched, but the rest with lower frequency of appearance in the database were regrouped under a single category of others</w:t>
+        <w:t>Once these changes were made, the distributions of the variables were analyzed, and additional adjustments made. For example, in "language_code" we observe more than 10 categories, which were regrouped to later analyze if the language in which the book is published has any relationship with the score. Books in English were grouped into a single category, books in French, Spanish, German and Japanese were left untouched, but the rest with lower frequency of appearance in the database were regrouped under a single category of others</w:t>
       </w:r>
       <w:r>
         <w:rPr>
@@ -1007,11 +871,9 @@
       <w:r>
         <w:t>"</w:t>
       </w:r>
-      <w:proofErr w:type="spellStart"/>
       <w:r>
         <w:t>num_pages</w:t>
       </w:r>
-      <w:proofErr w:type="spellEnd"/>
       <w:r>
         <w:t>"</w:t>
       </w:r>
@@ -1021,35 +883,20 @@
       <w:r>
         <w:t>"</w:t>
       </w:r>
-      <w:proofErr w:type="spellStart"/>
       <w:r>
         <w:t>text_reviews_count</w:t>
       </w:r>
-      <w:proofErr w:type="spellEnd"/>
       <w:r>
         <w:t>"</w:t>
       </w:r>
       <w:r>
-        <w:t xml:space="preserve">, applying an upper bound equivalent to three standard deviations, as a method to deal with extreme values. There are many different methodologies that can be </w:t>
-      </w:r>
-      <w:proofErr w:type="gramStart"/>
-      <w:r>
-        <w:t>implemented</w:t>
-      </w:r>
-      <w:proofErr w:type="gramEnd"/>
+        <w:t>, applying an upper bound equivalent to three standard deviations, as a method to deal with extreme values. There are many different methodologies that can be implemented</w:t>
+      </w:r>
       <w:r>
         <w:t xml:space="preserve"> and</w:t>
       </w:r>
       <w:r>
-        <w:t xml:space="preserve"> </w:t>
-      </w:r>
-      <w:proofErr w:type="gramStart"/>
-      <w:r>
-        <w:t>Standard</w:t>
-      </w:r>
-      <w:proofErr w:type="gramEnd"/>
-      <w:r>
-        <w:t xml:space="preserve"> Deviation Method is one of them. However, this is not enough, </w:t>
+        <w:t xml:space="preserve"> Standard Deviation Method is one of them. However, this is not enough, </w:t>
       </w:r>
       <w:r>
         <w:t xml:space="preserve">and </w:t>
@@ -1057,7 +904,6 @@
       <w:r>
         <w:t xml:space="preserve">therefore, in order to have variables with slightly more normal distributions and that work better in the regression and classification methods, the </w:t>
       </w:r>
-      <w:proofErr w:type="spellStart"/>
       <w:r>
         <w:rPr>
           <w:i/>
@@ -1065,81 +911,51 @@
         </w:rPr>
         <w:t>RobustScaler</w:t>
       </w:r>
-      <w:proofErr w:type="spellEnd"/>
       <w:r>
         <w:t xml:space="preserve"> method is applied, with the parameter </w:t>
       </w:r>
-      <w:proofErr w:type="spellStart"/>
       <w:r>
         <w:rPr>
           <w:i/>
           <w:iCs/>
         </w:rPr>
-        <w:t>quantile_range</w:t>
-      </w:r>
-      <w:proofErr w:type="spellEnd"/>
+        <w:t>quantile_range=(25.0, 75.0)</w:t>
+      </w:r>
+      <w:r>
+        <w:t xml:space="preserve"> which seeks to reduce the effect of the tails of the distributions in the transformation, centering and scaling the variables based on the defined interquartile range.</w:t>
+      </w:r>
+      <w:r>
+        <w:t xml:space="preserve"> Looking for more normality in the variables, PowerTransformer(method="yeo-johnson") was also applied</w:t>
+      </w:r>
+      <w:r>
+        <w:rPr>
+          <w:rStyle w:val="FootnoteReference"/>
+        </w:rPr>
+        <w:footnoteReference w:id="4"/>
+      </w:r>
+      <w:r>
+        <w:t>.</w:t>
+      </w:r>
+      <w:r>
+        <w:t xml:space="preserve"> In the case of categorical variables, </w:t>
+      </w:r>
       <w:r>
         <w:rPr>
           <w:i/>
           <w:iCs/>
         </w:rPr>
-        <w:t>=(25.0, 75.0)</w:t>
-      </w:r>
-      <w:r>
-        <w:t xml:space="preserve"> which seeks to reduce the effect of the tails of the distributions in the transformation, centering and scaling the variables based on the defined interquartile range.</w:t>
-      </w:r>
-      <w:r>
-        <w:t xml:space="preserve"> Looking for more normality in the variables, </w:t>
-      </w:r>
-      <w:proofErr w:type="spellStart"/>
-      <w:r>
-        <w:t>PowerTransformer</w:t>
-      </w:r>
-      <w:proofErr w:type="spellEnd"/>
-      <w:r>
-        <w:t>(method="yeo-</w:t>
-      </w:r>
-      <w:proofErr w:type="spellStart"/>
-      <w:r>
-        <w:t>johnson</w:t>
-      </w:r>
-      <w:proofErr w:type="spellEnd"/>
-      <w:r>
-        <w:t>") was also applied</w:t>
-      </w:r>
-      <w:r>
-        <w:rPr>
-          <w:rStyle w:val="FootnoteReference"/>
-        </w:rPr>
-        <w:footnoteReference w:id="4"/>
-      </w:r>
-      <w:r>
-        <w:t>.</w:t>
-      </w:r>
-      <w:r>
-        <w:t xml:space="preserve"> In the case of categorical variables, </w:t>
-      </w:r>
-      <w:proofErr w:type="spellStart"/>
+        <w:t>OneHotEncoder</w:t>
+      </w:r>
+      <w:r>
+        <w:t xml:space="preserve"> method implemented in the preprocessing class of the </w:t>
+      </w:r>
       <w:r>
         <w:rPr>
           <w:i/>
           <w:iCs/>
         </w:rPr>
-        <w:t>OneHotEncoder</w:t>
-      </w:r>
-      <w:proofErr w:type="spellEnd"/>
-      <w:r>
-        <w:t xml:space="preserve"> method implemented in the preprocessing class of the </w:t>
-      </w:r>
-      <w:proofErr w:type="spellStart"/>
-      <w:r>
-        <w:rPr>
-          <w:i/>
-          <w:iCs/>
-        </w:rPr>
         <w:t>sklearn</w:t>
       </w:r>
-      <w:proofErr w:type="spellEnd"/>
       <w:r>
         <w:t xml:space="preserve"> library </w:t>
       </w:r>
@@ -1225,11 +1041,9 @@
       <w:r>
         <w:t>"</w:t>
       </w:r>
-      <w:proofErr w:type="spellStart"/>
       <w:r>
         <w:t>ratings_count</w:t>
       </w:r>
-      <w:proofErr w:type="spellEnd"/>
       <w:r>
         <w:t>"</w:t>
       </w:r>
@@ -1239,11 +1053,9 @@
       <w:r>
         <w:t>"</w:t>
       </w:r>
-      <w:proofErr w:type="spellStart"/>
       <w:r>
         <w:t>text_reviews_count</w:t>
       </w:r>
-      <w:proofErr w:type="spellEnd"/>
       <w:r>
         <w:t>"</w:t>
       </w:r>
@@ -1256,11 +1068,9 @@
       <w:r>
         <w:t>"</w:t>
       </w:r>
-      <w:proofErr w:type="spellStart"/>
       <w:r>
         <w:t>text_reviews_count</w:t>
       </w:r>
-      <w:proofErr w:type="spellEnd"/>
       <w:r>
         <w:t>"</w:t>
       </w:r>
@@ -1270,11 +1080,9 @@
       <w:r>
         <w:t>"</w:t>
       </w:r>
-      <w:proofErr w:type="spellStart"/>
       <w:r>
         <w:t>average_rating</w:t>
       </w:r>
-      <w:proofErr w:type="spellEnd"/>
       <w:r>
         <w:t>"</w:t>
       </w:r>
@@ -1306,31 +1114,7 @@
         <w:t xml:space="preserve"> model</w:t>
       </w:r>
       <w:r>
-        <w:t>. Instead, after performing some model runs, at least two new variables were created: the number of books written by the authors ("</w:t>
-      </w:r>
-      <w:proofErr w:type="spellStart"/>
-      <w:r>
-        <w:t>author_number_books</w:t>
-      </w:r>
-      <w:proofErr w:type="spellEnd"/>
-      <w:r>
-        <w:t>") and the average of the "</w:t>
-      </w:r>
-      <w:proofErr w:type="spellStart"/>
-      <w:r>
-        <w:t>average_rating</w:t>
-      </w:r>
-      <w:proofErr w:type="spellEnd"/>
-      <w:r>
-        <w:t>" for the author ("</w:t>
-      </w:r>
-      <w:proofErr w:type="spellStart"/>
-      <w:r>
-        <w:t>author_books_avg_rating</w:t>
-      </w:r>
-      <w:proofErr w:type="spellEnd"/>
-      <w:r>
-        <w:t>"), both cases using the information available in the database</w:t>
+        <w:t>. Instead, after performing some model runs, at least two new variables were created: the number of books written by the authors ("author_number_books") and the average of the "average_rating" for the author ("author_books_avg_rating"), both cases using the information available in the database</w:t>
       </w:r>
       <w:r>
         <w:rPr>
@@ -1389,11 +1173,9 @@
       <w:r>
         <w:t>"</w:t>
       </w:r>
-      <w:proofErr w:type="spellStart"/>
       <w:r>
         <w:t>average_rating</w:t>
       </w:r>
-      <w:proofErr w:type="spellEnd"/>
       <w:r>
         <w:t>"</w:t>
       </w:r>
@@ -1421,15 +1203,7 @@
         <w:jc w:val="both"/>
       </w:pPr>
       <w:r>
-        <w:t xml:space="preserve">In the case of both regression and classification methods, the aim is to create an initial baseline scenario to compare the performance of the methods and thus choose the one that shows the best results </w:t>
-      </w:r>
-      <w:proofErr w:type="gramStart"/>
-      <w:r>
-        <w:t>in order to</w:t>
-      </w:r>
-      <w:proofErr w:type="gramEnd"/>
-      <w:r>
-        <w:t xml:space="preserve"> subsequently adjust the hyperparameters and try to improve the final model. This comparison is made from a cross validation</w:t>
+        <w:t>In the case of both regression and classification methods, the aim is to create an initial baseline scenario to compare the performance of the methods and thus choose the one that shows the best results in order to subsequently adjust the hyperparameters and try to improve the final model. This comparison is made from a cross validation</w:t>
       </w:r>
       <w:r>
         <w:rPr>
@@ -1443,7 +1217,6 @@
       <w:r>
         <w:t xml:space="preserve"> with the </w:t>
       </w:r>
-      <w:proofErr w:type="spellStart"/>
       <w:r>
         <w:rPr>
           <w:i/>
@@ -1451,11 +1224,9 @@
         </w:rPr>
         <w:t>cross_val_score</w:t>
       </w:r>
-      <w:proofErr w:type="spellEnd"/>
       <w:r>
         <w:t xml:space="preserve"> method implemented in the </w:t>
       </w:r>
-      <w:proofErr w:type="spellStart"/>
       <w:r>
         <w:rPr>
           <w:i/>
@@ -1463,7 +1234,6 @@
         </w:rPr>
         <w:t>sklearn</w:t>
       </w:r>
-      <w:proofErr w:type="spellEnd"/>
       <w:r>
         <w:t xml:space="preserve"> library, using 5 splits and shuffle the data before splitting into batches (for the cross validation in </w:t>
       </w:r>
@@ -1479,7 +1249,6 @@
       <w:r>
         <w:t xml:space="preserve">, the </w:t>
       </w:r>
-      <w:proofErr w:type="spellStart"/>
       <w:r>
         <w:rPr>
           <w:i/>
@@ -1487,7 +1256,6 @@
         </w:rPr>
         <w:t>RepeatedStratifiedKFold</w:t>
       </w:r>
-      <w:proofErr w:type="spellEnd"/>
       <w:r>
         <w:t xml:space="preserve"> method is used, which in addition to splits, allows repeating the process, in this case 5 repetitions were used with 5 splits each). </w:t>
       </w:r>
@@ -1524,51 +1292,19 @@
         <w:jc w:val="both"/>
       </w:pPr>
       <w:r>
-        <w:t>Thus, in order to predict the "</w:t>
-      </w:r>
-      <w:proofErr w:type="spellStart"/>
-      <w:r>
-        <w:t>average_rating</w:t>
-      </w:r>
-      <w:proofErr w:type="spellEnd"/>
-      <w:r>
-        <w:t>" (continuous variable), the following linear regression algorithms were initially tested: Ordinary least squares Linear Regression (</w:t>
-      </w:r>
-      <w:proofErr w:type="spellStart"/>
-      <w:r>
-        <w:t>LinR</w:t>
-      </w:r>
-      <w:proofErr w:type="spellEnd"/>
-      <w:r>
-        <w:t>),</w:t>
+        <w:t>Thus, in order to predict the "average_rating" (continuous variable), the following linear regression algorithms were initially tested: Ordinary least squares Linear Regression (LinR),</w:t>
       </w:r>
       <w:r>
         <w:t xml:space="preserve"> k-nearest neighbors regressor (KNN),</w:t>
       </w:r>
       <w:r>
-        <w:t xml:space="preserve"> Linear least squares with l2 regularization (RGE) y Linear Model trained with L1 prior as </w:t>
-      </w:r>
-      <w:proofErr w:type="spellStart"/>
-      <w:r>
-        <w:t>regularizer</w:t>
-      </w:r>
-      <w:proofErr w:type="spellEnd"/>
-      <w:r>
-        <w:t xml:space="preserve"> (aka the Lasso-- LSO), with different Alpha values in both cases, the Linear Support Vector Regression (LSVR)</w:t>
+        <w:t xml:space="preserve"> Linear least squares with l2 regularization (RGE) y Linear Model trained with L1 prior as regularizer (aka the Lasso-- LSO), with different Alpha values in both cases, the Linear Support Vector Regression (LSVR)</w:t>
       </w:r>
       <w:r>
         <w:t>,</w:t>
       </w:r>
       <w:r>
-        <w:t xml:space="preserve"> random forest regressor (</w:t>
-      </w:r>
-      <w:proofErr w:type="spellStart"/>
-      <w:r>
-        <w:t>RFReg</w:t>
-      </w:r>
-      <w:proofErr w:type="spellEnd"/>
-      <w:r>
-        <w:t xml:space="preserve">) and even transformed data </w:t>
+        <w:t xml:space="preserve"> random forest regressor (RFReg) and even transformed data </w:t>
       </w:r>
       <w:r>
         <w:t xml:space="preserve">with </w:t>
@@ -1576,7 +1312,6 @@
       <w:r>
         <w:t xml:space="preserve">a </w:t>
       </w:r>
-      <w:proofErr w:type="spellStart"/>
       <w:r>
         <w:rPr>
           <w:i/>
@@ -1584,7 +1319,6 @@
         </w:rPr>
         <w:t>PolynomialFeatures</w:t>
       </w:r>
-      <w:proofErr w:type="spellEnd"/>
       <w:r>
         <w:t xml:space="preserve"> method was</w:t>
       </w:r>
@@ -1600,24 +1334,11 @@
       <w:r>
         <w:t xml:space="preserve">a </w:t>
       </w:r>
-      <w:proofErr w:type="spellStart"/>
-      <w:r>
-        <w:t>LinR</w:t>
-      </w:r>
-      <w:proofErr w:type="spellEnd"/>
-      <w:r>
-        <w:t xml:space="preserve"> </w:t>
-      </w:r>
-      <w:r>
-        <w:t>on these new variables (</w:t>
-      </w:r>
-      <w:proofErr w:type="spellStart"/>
-      <w:r>
-        <w:t>polyLR</w:t>
-      </w:r>
-      <w:proofErr w:type="spellEnd"/>
-      <w:r>
-        <w:t>). The documentation on these methods is extensive so no details will be provided</w:t>
+      <w:r>
+        <w:t xml:space="preserve">LinR </w:t>
+      </w:r>
+      <w:r>
+        <w:t>on these new variables (polyLR). The documentation on these methods is extensive so no details will be provided</w:t>
       </w:r>
       <w:r>
         <w:t xml:space="preserve"> in this report</w:t>
@@ -1625,7 +1346,6 @@
       <w:r>
         <w:t xml:space="preserve">, all methods can be consulted in the </w:t>
       </w:r>
-      <w:proofErr w:type="spellStart"/>
       <w:r>
         <w:rPr>
           <w:i/>
@@ -1633,7 +1353,6 @@
         </w:rPr>
         <w:t>sklearn</w:t>
       </w:r>
-      <w:proofErr w:type="spellEnd"/>
       <w:r>
         <w:t xml:space="preserve"> documentation</w:t>
       </w:r>
@@ -1659,12 +1378,12 @@
         <w:rPr>
           <w:u w:val="single"/>
         </w:rPr>
+        <w:instrText xml:space="preserve"> \* MERGEFORMAT </w:instrText>
       </w:r>
       <w:r>
         <w:rPr>
           <w:u w:val="single"/>
         </w:rPr>
-        <w:instrText xml:space="preserve"> \* MERGEFORMAT </w:instrText>
       </w:r>
       <w:r>
         <w:rPr>
@@ -1687,7 +1406,6 @@
       <w:r>
         <w:t xml:space="preserve">, where it is observed that although the </w:t>
       </w:r>
-      <w:proofErr w:type="spellStart"/>
       <w:r>
         <w:rPr>
           <w:i/>
@@ -1695,7 +1413,6 @@
         </w:rPr>
         <w:t>RFReg</w:t>
       </w:r>
-      <w:proofErr w:type="spellEnd"/>
       <w:r>
         <w:t xml:space="preserve"> shows better results these do not even reach 10%</w:t>
       </w:r>
@@ -1745,15 +1462,7 @@
         <w:jc w:val="both"/>
       </w:pPr>
       <w:r>
-        <w:t>Given the above, we proceeded with the exercise of trying to predict the "</w:t>
-      </w:r>
-      <w:proofErr w:type="spellStart"/>
-      <w:r>
-        <w:t>average_rating</w:t>
-      </w:r>
-      <w:proofErr w:type="spellEnd"/>
-      <w:r>
-        <w:t xml:space="preserve">" but dichotomized, where 4 was chosen as the </w:t>
+        <w:t xml:space="preserve">Given the above, we proceeded with the exercise of trying to predict the "average_rating" but dichotomized, where 4 was chosen as the </w:t>
       </w:r>
       <w:r>
         <w:t xml:space="preserve">threshold </w:t>
@@ -1765,23 +1474,7 @@
         <w:t xml:space="preserve"> </w:t>
       </w:r>
       <w:r>
-        <w:t>since it practically corresponds to the median of the distribution (</w:t>
-      </w:r>
-      <w:proofErr w:type="spellStart"/>
-      <w:r>
-        <w:t>HigRat</w:t>
-      </w:r>
-      <w:proofErr w:type="spellEnd"/>
-      <w:r>
-        <w:t xml:space="preserve"> = 42.5%, </w:t>
-      </w:r>
-      <w:proofErr w:type="spellStart"/>
-      <w:r>
-        <w:t>LMRat</w:t>
-      </w:r>
-      <w:proofErr w:type="spellEnd"/>
-      <w:r>
-        <w:t xml:space="preserve"> = 57.4%). S</w:t>
+        <w:t>since it practically corresponds to the median of the distribution (HigRat = 42.5%, LMRat = 57.4%). S</w:t>
       </w:r>
       <w:r>
         <w:t>o that</w:t>
@@ -1790,15 +1483,7 @@
         <w:t>,</w:t>
       </w:r>
       <w:r>
-        <w:t xml:space="preserve"> those books with a score higher than this value were classified as high rating and the rest as low rating. The new objective will be to establish whether, based on the available characteristics, it is possible to estimate whether a book will be ranked with a high score or not. For this exercise, the following methods were applied: Logistic Regression (LR with solver="</w:t>
-      </w:r>
-      <w:proofErr w:type="spellStart"/>
-      <w:r>
-        <w:t>lbfgs</w:t>
-      </w:r>
-      <w:proofErr w:type="spellEnd"/>
-      <w:r>
-        <w:t>"), Linear Discriminant Analysis (</w:t>
+        <w:t xml:space="preserve"> those books with a score higher than this value were classified as high rating and the rest as low rating. The new objective will be to establish whether, based on the available characteristics, it is possible to estimate whether a book will be ranked with a high score or not. For this exercise, the following methods were applied: Logistic Regression (LR with solver="lbfgs"), Linear Discriminant Analysis (</w:t>
       </w:r>
       <w:r>
         <w:t>LDA</w:t>
@@ -1846,12 +1531,12 @@
         <w:rPr>
           <w:u w:val="single"/>
         </w:rPr>
+        <w:instrText xml:space="preserve"> \* MERGEFORMAT </w:instrText>
       </w:r>
       <w:r>
         <w:rPr>
           <w:u w:val="single"/>
         </w:rPr>
-        <w:instrText xml:space="preserve"> \* MERGEFORMAT </w:instrText>
       </w:r>
       <w:r>
         <w:rPr>
@@ -1917,11 +1602,7 @@
         <w:jc w:val="both"/>
       </w:pPr>
       <w:r>
-        <w:t xml:space="preserve">Given the set of hyperparameters to be estimated, both methods yield very similar results. It's crucial to emphasize that the estimation was done for the probability of belonging to each category rather than directly predicting the category itself. Both of these methods offer such options, enabling the selection of a cut-off point based on the chosen indicator by the </w:t>
-      </w:r>
-      <w:proofErr w:type="gramStart"/>
-      <w:r>
-        <w:t>analyst</w:t>
+        <w:t>Given the set of hyperparameters to be estimated, both methods yield very similar results. It's crucial to emphasize that the estimation was done for the probability of belonging to each category rather than directly predicting the category itself. Both of these methods offer such options, enabling the selection of a cut-off point based on the chosen indicator by the analyst</w:t>
       </w:r>
       <w:r>
         <w:rPr>
@@ -1932,13 +1613,8 @@
         <w:t>.</w:t>
       </w:r>
       <w:r>
-        <w:t>.</w:t>
-      </w:r>
-      <w:proofErr w:type="gramEnd"/>
-      <w:r>
-        <w:t xml:space="preserve"> The </w:t>
-      </w:r>
-      <w:proofErr w:type="spellStart"/>
+        <w:t xml:space="preserve">. The </w:t>
+      </w:r>
       <w:r>
         <w:rPr>
           <w:i/>
@@ -1946,38 +1622,26 @@
         </w:rPr>
         <w:t>fbeta_score</w:t>
       </w:r>
-      <w:proofErr w:type="spellEnd"/>
       <w:r>
         <w:t xml:space="preserve"> method from </w:t>
       </w:r>
-      <w:proofErr w:type="spellStart"/>
       <w:r>
         <w:rPr>
           <w:i/>
           <w:iCs/>
         </w:rPr>
-        <w:t>sklearn.metrics</w:t>
-      </w:r>
-      <w:proofErr w:type="spellEnd"/>
+        <w:t xml:space="preserve">sklearn.metrics </w:t>
+      </w:r>
+      <w:r>
+        <w:t xml:space="preserve">was used for this purpose, however in the end the cut-off point that does not seem to sacrifice so much f1-score or precision per category is one closer to the original proportion between the categories and not necessarily the one suggested by the method, in any case, the definition of the cut-off point will depend on the objectives of the business case. The following table summarizes the methods with the best parameters found by </w:t>
+      </w:r>
       <w:r>
         <w:rPr>
           <w:i/>
           <w:iCs/>
         </w:rPr>
-        <w:t xml:space="preserve"> </w:t>
-      </w:r>
-      <w:r>
-        <w:t xml:space="preserve">was used for this purpose, however in the end the cut-off point that does not seem to sacrifice so much f1-score or precision per category is one closer to the original proportion between the categories and not necessarily the one suggested by the method, in any case, the definition of the cut-off point will depend on the objectives of the business case. The following table summarizes the methods with the best parameters found by </w:t>
-      </w:r>
-      <w:proofErr w:type="spellStart"/>
-      <w:r>
-        <w:rPr>
-          <w:i/>
-          <w:iCs/>
-        </w:rPr>
         <w:t>RandomizedSearchCV</w:t>
       </w:r>
-      <w:proofErr w:type="spellEnd"/>
       <w:r>
         <w:t>, given the grid of parameters provided, the results for the best estimator in the cross-validations, the cut-off point chosen to create the categories (from the estimated probabilities), and the area under the curve given the established cut-off point.</w:t>
       </w:r>
@@ -2144,29 +1808,13 @@
         <w:t>classification report is shown. The observed values, hovering around 0.6, indicate that there is much room for improvement in the model.</w:t>
       </w:r>
       <w:r>
-        <w:t xml:space="preserve"> Finally, the "</w:t>
-      </w:r>
-      <w:proofErr w:type="spellStart"/>
-      <w:r>
-        <w:t>author_books_avg_rating</w:t>
-      </w:r>
-      <w:proofErr w:type="spellEnd"/>
-      <w:r>
-        <w:t xml:space="preserve">" variable was added to the dataset and the RF model was run again. As explained before, this variable is based on the </w:t>
+        <w:t xml:space="preserve"> Finally, the "author_books_avg_rating" variable was added to the dataset and the RF model was run again. As explained before, this variable is based on the </w:t>
       </w:r>
       <w:r>
         <w:t xml:space="preserve">variable to be predicted </w:t>
       </w:r>
       <w:r>
-        <w:t>"</w:t>
-      </w:r>
-      <w:proofErr w:type="spellStart"/>
-      <w:r>
-        <w:t>average_rating</w:t>
-      </w:r>
-      <w:proofErr w:type="spellEnd"/>
-      <w:r>
-        <w:t>"</w:t>
+        <w:t>"average_rating"</w:t>
       </w:r>
       <w:r>
         <w:t>,</w:t>
@@ -2175,15 +1823,7 @@
         <w:t xml:space="preserve"> and as expected the results for </w:t>
       </w:r>
       <w:r>
-        <w:t xml:space="preserve">precision, </w:t>
-      </w:r>
-      <w:proofErr w:type="gramStart"/>
-      <w:r>
-        <w:t>accuracy</w:t>
-      </w:r>
-      <w:proofErr w:type="gramEnd"/>
-      <w:r>
-        <w:t xml:space="preserve"> and f1-score,</w:t>
+        <w:t>precision, accuracy and f1-score,</w:t>
       </w:r>
       <w:r>
         <w:t xml:space="preserve"> all increased to a value close to 0.9</w:t>
@@ -2269,22 +1909,7 @@
         <w:jc w:val="both"/>
       </w:pPr>
       <w:r>
-        <w:t xml:space="preserve">It is worth mentioning that for the final implementation, the random forest method was selected, which is </w:t>
-      </w:r>
-      <w:r>
-        <w:t>hosted</w:t>
-      </w:r>
-      <w:r>
-        <w:t xml:space="preserve"> in a git repository and a simple deployment exercise </w:t>
-      </w:r>
-      <w:r>
-        <w:t>was</w:t>
-      </w:r>
-      <w:r>
-        <w:t xml:space="preserve"> performed on a web site</w:t>
-      </w:r>
-      <w:r>
-        <w:t xml:space="preserve"> (more detail in </w:t>
+        <w:t xml:space="preserve">It is worth mentioning that for the final implementation, the random forest method was selected, which is hosted in a git repository and a simple deployment exercise was performed on a web site (more detail in </w:t>
       </w:r>
       <w:r>
         <w:rPr>
@@ -2296,7 +1921,7 @@
         <w:rPr>
           <w:u w:val="single"/>
         </w:rPr>
-        <w:instrText xml:space="preserve"> REF _Ref160287867 \h </w:instrText>
+        <w:instrText xml:space="preserve"> REF _Ref160287867 \h  \* MERGEFORMAT </w:instrText>
       </w:r>
       <w:r>
         <w:rPr>
@@ -2307,25 +1932,13 @@
         <w:rPr>
           <w:u w:val="single"/>
         </w:rPr>
-        <w:instrText xml:space="preserve"> \* MERGEFORMAT </w:instrText>
+        <w:fldChar w:fldCharType="separate"/>
       </w:r>
       <w:r>
         <w:rPr>
           <w:u w:val="single"/>
         </w:rPr>
-        <w:fldChar w:fldCharType="separate"/>
-      </w:r>
-      <w:r>
-        <w:rPr>
-          <w:u w:val="single"/>
-        </w:rPr>
-        <w:t xml:space="preserve">Appendix </w:t>
-      </w:r>
-      <w:r>
-        <w:rPr>
-          <w:u w:val="single"/>
-        </w:rPr>
-        <w:t>9</w:t>
+        <w:t>Appendix 9</w:t>
       </w:r>
       <w:r>
         <w:rPr>
@@ -2670,15 +2283,7 @@
         <w:t>Distribution</w:t>
       </w:r>
       <w:r>
-        <w:t xml:space="preserve">s and </w:t>
-      </w:r>
-      <w:proofErr w:type="gramStart"/>
-      <w:r>
-        <w:t>Box-plot</w:t>
-      </w:r>
-      <w:proofErr w:type="gramEnd"/>
-      <w:r>
-        <w:t xml:space="preserve"> </w:t>
+        <w:t xml:space="preserve">s and Box-plot </w:t>
       </w:r>
       <w:r>
         <w:t>of numerical variables</w:t>
@@ -2888,13 +2493,8 @@
       <w:r>
         <w:t xml:space="preserve"> </w:t>
       </w:r>
-      <w:proofErr w:type="gramStart"/>
-      <w:r>
-        <w:t>Box-plot</w:t>
-      </w:r>
-      <w:proofErr w:type="gramEnd"/>
-      <w:r>
-        <w:t xml:space="preserve"> of average rating by language code grouped</w:t>
+      <w:r>
+        <w:t>Box-plot of average rating by language code grouped</w:t>
       </w:r>
     </w:p>
     <w:p>
@@ -3748,21 +3348,8 @@
         <w:t xml:space="preserve"> Classification report </w:t>
       </w:r>
       <w:r>
-        <w:t>adding "</w:t>
-      </w:r>
-      <w:proofErr w:type="spellStart"/>
-      <w:r>
-        <w:t>author_books_avg_rating</w:t>
-      </w:r>
-      <w:proofErr w:type="spellEnd"/>
-      <w:r>
-        <w:t xml:space="preserve">" </w:t>
-      </w:r>
-      <w:proofErr w:type="gramStart"/>
-      <w:r>
-        <w:t>variable</w:t>
-      </w:r>
-      <w:proofErr w:type="gramEnd"/>
+        <w:t>adding "author_books_avg_rating" variable</w:t>
+      </w:r>
     </w:p>
     <w:p>
       <w:pPr>
@@ -3843,8 +3430,8 @@
         </w:tabs>
         <w:spacing w:line="240" w:lineRule="auto"/>
       </w:pPr>
-      <w:bookmarkStart w:id="7" w:name="_Ref160287849"/>
-      <w:bookmarkStart w:id="8" w:name="_Ref160287867"/>
+      <w:bookmarkStart w:id="7" w:name="_Ref160287867"/>
+      <w:bookmarkStart w:id="8" w:name="_Ref160287849"/>
       <w:r>
         <w:t xml:space="preserve">Appendix </w:t>
       </w:r>
@@ -3866,14 +3453,14 @@
       <w:r>
         <w:fldChar w:fldCharType="end"/>
       </w:r>
+      <w:bookmarkEnd w:id="7"/>
+      <w:r>
+        <w:t xml:space="preserve"> Deployment</w:t>
+      </w:r>
       <w:bookmarkEnd w:id="8"/>
       <w:r>
-        <w:t xml:space="preserve"> </w:t>
-      </w:r>
-      <w:r>
-        <w:t>Deployment</w:t>
-      </w:r>
-      <w:bookmarkEnd w:id="7"/>
+        <w:t xml:space="preserve"> and hosting</w:t>
+      </w:r>
     </w:p>
     <w:p>
       <w:pPr>
@@ -3892,7 +3479,112 @@
         </w:tabs>
         <w:spacing w:line="240" w:lineRule="auto"/>
       </w:pPr>
-      <w:hyperlink r:id="rId24" w:history="1">
+      <w:r>
+        <w:rPr>
+          <w:rFonts w:ascii="Segoe UI" w:hAnsi="Segoe UI" w:cs="Segoe UI"/>
+          <w:color w:val="1F2328"/>
+          <w:shd w:val="clear" w:color="auto" w:fill="FFFFFF"/>
+        </w:rPr>
+        <w:t>GitHub</w:t>
+      </w:r>
+      <w:r>
+        <w:rPr>
+          <w:rFonts w:ascii="Segoe UI" w:hAnsi="Segoe UI" w:cs="Segoe UI"/>
+          <w:color w:val="1F2328"/>
+          <w:shd w:val="clear" w:color="auto" w:fill="FFFFFF"/>
+        </w:rPr>
+        <w:t> </w:t>
+      </w:r>
+      <w:r>
+        <w:rPr>
+          <w:rFonts w:ascii="Segoe UI" w:hAnsi="Segoe UI" w:cs="Segoe UI"/>
+          <w:color w:val="1F2328"/>
+          <w:shd w:val="clear" w:color="auto" w:fill="FFFFFF"/>
+        </w:rPr>
+        <w:t>repository for hosting</w:t>
+      </w:r>
+    </w:p>
+    <w:p>
+      <w:pPr>
+        <w:pStyle w:val="CaptionCallout"/>
+        <w:tabs>
+          <w:tab w:val="left" w:pos="450"/>
+        </w:tabs>
+        <w:spacing w:line="240" w:lineRule="auto"/>
+      </w:pPr>
+      <w:r>
+        <w:drawing>
+          <wp:inline distT="0" distB="0" distL="0" distR="0" wp14:anchorId="7D498070" wp14:editId="4F9DB143">
+            <wp:extent cx="3141895" cy="1564025"/>
+            <wp:effectExtent l="0" t="0" r="1905" b="0"/>
+            <wp:docPr id="891748438" name="Picture 1" descr="A screenshot of a computer&#10;&#10;Description automatically generated"/>
+            <wp:cNvGraphicFramePr>
+              <a:graphicFrameLocks xmlns:a="http://schemas.openxmlformats.org/drawingml/2006/main" noChangeAspect="1"/>
+            </wp:cNvGraphicFramePr>
+            <a:graphic xmlns:a="http://schemas.openxmlformats.org/drawingml/2006/main">
+              <a:graphicData uri="http://schemas.openxmlformats.org/drawingml/2006/picture">
+                <pic:pic xmlns:pic="http://schemas.openxmlformats.org/drawingml/2006/picture">
+                  <pic:nvPicPr>
+                    <pic:cNvPr id="891748438" name="Picture 1" descr="A screenshot of a computer&#10;&#10;Description automatically generated"/>
+                    <pic:cNvPicPr/>
+                  </pic:nvPicPr>
+                  <pic:blipFill>
+                    <a:blip r:embed="rId24"/>
+                    <a:stretch>
+                      <a:fillRect/>
+                    </a:stretch>
+                  </pic:blipFill>
+                  <pic:spPr>
+                    <a:xfrm>
+                      <a:off x="0" y="0"/>
+                      <a:ext cx="3156158" cy="1571125"/>
+                    </a:xfrm>
+                    <a:prstGeom prst="rect">
+                      <a:avLst/>
+                    </a:prstGeom>
+                  </pic:spPr>
+                </pic:pic>
+              </a:graphicData>
+            </a:graphic>
+          </wp:inline>
+        </w:drawing>
+      </w:r>
+    </w:p>
+    <w:p>
+      <w:pPr>
+        <w:pStyle w:val="CaptionCallout"/>
+        <w:tabs>
+          <w:tab w:val="left" w:pos="450"/>
+        </w:tabs>
+        <w:spacing w:line="240" w:lineRule="auto"/>
+      </w:pPr>
+    </w:p>
+    <w:p>
+      <w:pPr>
+        <w:pStyle w:val="CaptionCallout"/>
+        <w:tabs>
+          <w:tab w:val="left" w:pos="450"/>
+        </w:tabs>
+        <w:spacing w:line="240" w:lineRule="auto"/>
+      </w:pPr>
+      <w:r>
+        <w:rPr>
+          <w:rFonts w:ascii="Segoe UI" w:hAnsi="Segoe UI" w:cs="Segoe UI"/>
+          <w:color w:val="1F2328"/>
+          <w:shd w:val="clear" w:color="auto" w:fill="FFFFFF"/>
+        </w:rPr>
+        <w:t>Wep App</w:t>
+      </w:r>
+    </w:p>
+    <w:p>
+      <w:pPr>
+        <w:pStyle w:val="CaptionCallout"/>
+        <w:tabs>
+          <w:tab w:val="left" w:pos="450"/>
+        </w:tabs>
+        <w:spacing w:line="240" w:lineRule="auto"/>
+      </w:pPr>
+      <w:hyperlink r:id="rId25" w:history="1">
         <w:r>
           <w:rPr>
             <w:rStyle w:val="Hyperlink"/>
@@ -3919,10 +3611,13 @@
         <w:spacing w:line="240" w:lineRule="auto"/>
       </w:pPr>
       <w:r>
+        <w:rPr>
+          <w:noProof/>
+        </w:rPr>
         <w:drawing>
-          <wp:inline distT="0" distB="0" distL="0" distR="0" wp14:anchorId="4B0EAB99" wp14:editId="33526380">
-            <wp:extent cx="4967288" cy="941120"/>
-            <wp:effectExtent l="0" t="0" r="5080" b="0"/>
+          <wp:inline distT="0" distB="0" distL="0" distR="0" wp14:anchorId="4B0EAB99" wp14:editId="78653E97">
+            <wp:extent cx="3913285" cy="741425"/>
+            <wp:effectExtent l="0" t="0" r="0" b="1905"/>
             <wp:docPr id="605488787" name="Picture 1" descr="A screenshot of a computer&#10;&#10;Description automatically generated"/>
             <wp:cNvGraphicFramePr>
               <a:graphicFrameLocks xmlns:a="http://schemas.openxmlformats.org/drawingml/2006/main" noChangeAspect="1"/>
@@ -3935,7 +3630,7 @@
                     <pic:cNvPicPr/>
                   </pic:nvPicPr>
                   <pic:blipFill>
-                    <a:blip r:embed="rId25"/>
+                    <a:blip r:embed="rId26"/>
                     <a:stretch>
                       <a:fillRect/>
                     </a:stretch>
@@ -3943,7 +3638,7 @@
                   <pic:spPr>
                     <a:xfrm>
                       <a:off x="0" y="0"/>
-                      <a:ext cx="4977248" cy="943007"/>
+                      <a:ext cx="3952426" cy="748841"/>
                     </a:xfrm>
                     <a:prstGeom prst="rect">
                       <a:avLst/>
@@ -3965,6 +3660,136 @@
         <w:spacing w:line="240" w:lineRule="auto"/>
       </w:pPr>
     </w:p>
+    <w:tbl>
+      <w:tblPr>
+        <w:tblStyle w:val="PlainTable4"/>
+        <w:tblW w:w="10600" w:type="dxa"/>
+        <w:tblLook w:val="04A0" w:firstRow="1" w:lastRow="0" w:firstColumn="1" w:lastColumn="0" w:noHBand="0" w:noVBand="1"/>
+      </w:tblPr>
+      <w:tblGrid>
+        <w:gridCol w:w="5300"/>
+        <w:gridCol w:w="5300"/>
+      </w:tblGrid>
+      <w:tr>
+        <w:trPr>
+          <w:cnfStyle w:val="100000000000" w:firstRow="1" w:lastRow="0" w:firstColumn="0" w:lastColumn="0" w:oddVBand="0" w:evenVBand="0" w:oddHBand="0" w:evenHBand="0" w:firstRowFirstColumn="0" w:firstRowLastColumn="0" w:lastRowFirstColumn="0" w:lastRowLastColumn="0"/>
+          <w:trHeight w:val="3738"/>
+        </w:trPr>
+        <w:tc>
+          <w:tcPr>
+            <w:cnfStyle w:val="001000000000" w:firstRow="0" w:lastRow="0" w:firstColumn="1" w:lastColumn="0" w:oddVBand="0" w:evenVBand="0" w:oddHBand="0" w:evenHBand="0" w:firstRowFirstColumn="0" w:firstRowLastColumn="0" w:lastRowFirstColumn="0" w:lastRowLastColumn="0"/>
+            <w:tcW w:w="5300" w:type="dxa"/>
+          </w:tcPr>
+          <w:p>
+            <w:pPr>
+              <w:pStyle w:val="CaptionCallout"/>
+              <w:tabs>
+                <w:tab w:val="left" w:pos="450"/>
+              </w:tabs>
+              <w:spacing w:line="240" w:lineRule="auto"/>
+            </w:pPr>
+            <w:r>
+              <w:rPr>
+                <w:rFonts w:ascii="Calibri" w:eastAsia="Calibri" w:hAnsi="Calibri" w:cs="Calibri"/>
+                <w:noProof/>
+                <w:color w:val="000000" w:themeColor="text1"/>
+              </w:rPr>
+              <w:drawing>
+                <wp:inline distT="0" distB="0" distL="0" distR="0" wp14:anchorId="3C4F893A" wp14:editId="1BE5DAC8">
+                  <wp:extent cx="2691196" cy="2476717"/>
+                  <wp:effectExtent l="0" t="0" r="0" b="0"/>
+                  <wp:docPr id="1999223657" name="Picture 1" descr="A screenshot of a computer&#10;&#10;Description automatically generated"/>
+                  <wp:cNvGraphicFramePr>
+                    <a:graphicFrameLocks xmlns:a="http://schemas.openxmlformats.org/drawingml/2006/main" noChangeAspect="1"/>
+                  </wp:cNvGraphicFramePr>
+                  <a:graphic xmlns:a="http://schemas.openxmlformats.org/drawingml/2006/main">
+                    <a:graphicData uri="http://schemas.openxmlformats.org/drawingml/2006/picture">
+                      <pic:pic xmlns:pic="http://schemas.openxmlformats.org/drawingml/2006/picture">
+                        <pic:nvPicPr>
+                          <pic:cNvPr id="1999223657" name="Picture 1" descr="A screenshot of a computer&#10;&#10;Description automatically generated"/>
+                          <pic:cNvPicPr/>
+                        </pic:nvPicPr>
+                        <pic:blipFill>
+                          <a:blip r:embed="rId27"/>
+                          <a:stretch>
+                            <a:fillRect/>
+                          </a:stretch>
+                        </pic:blipFill>
+                        <pic:spPr>
+                          <a:xfrm>
+                            <a:off x="0" y="0"/>
+                            <a:ext cx="2705810" cy="2490166"/>
+                          </a:xfrm>
+                          <a:prstGeom prst="rect">
+                            <a:avLst/>
+                          </a:prstGeom>
+                        </pic:spPr>
+                      </pic:pic>
+                    </a:graphicData>
+                  </a:graphic>
+                </wp:inline>
+              </w:drawing>
+            </w:r>
+          </w:p>
+        </w:tc>
+        <w:tc>
+          <w:tcPr>
+            <w:tcW w:w="5300" w:type="dxa"/>
+          </w:tcPr>
+          <w:p>
+            <w:pPr>
+              <w:pStyle w:val="CaptionCallout"/>
+              <w:tabs>
+                <w:tab w:val="left" w:pos="450"/>
+              </w:tabs>
+              <w:spacing w:line="240" w:lineRule="auto"/>
+              <w:cnfStyle w:val="100000000000" w:firstRow="1" w:lastRow="0" w:firstColumn="0" w:lastColumn="0" w:oddVBand="0" w:evenVBand="0" w:oddHBand="0" w:evenHBand="0" w:firstRowFirstColumn="0" w:firstRowLastColumn="0" w:lastRowFirstColumn="0" w:lastRowLastColumn="0"/>
+            </w:pPr>
+            <w:r>
+              <w:rPr>
+                <w:rFonts w:ascii="Calibri" w:eastAsia="Calibri" w:hAnsi="Calibri" w:cs="Calibri"/>
+                <w:color w:val="000000" w:themeColor="text1"/>
+              </w:rPr>
+              <w:drawing>
+                <wp:inline distT="0" distB="0" distL="0" distR="0" wp14:anchorId="43E97B41" wp14:editId="236FBC1A">
+                  <wp:extent cx="2526217" cy="1365099"/>
+                  <wp:effectExtent l="0" t="0" r="7620" b="6985"/>
+                  <wp:docPr id="966398157" name="Picture 1" descr="A screenshot of a book rating&#10;&#10;Description automatically generated"/>
+                  <wp:cNvGraphicFramePr>
+                    <a:graphicFrameLocks xmlns:a="http://schemas.openxmlformats.org/drawingml/2006/main" noChangeAspect="1"/>
+                  </wp:cNvGraphicFramePr>
+                  <a:graphic xmlns:a="http://schemas.openxmlformats.org/drawingml/2006/main">
+                    <a:graphicData uri="http://schemas.openxmlformats.org/drawingml/2006/picture">
+                      <pic:pic xmlns:pic="http://schemas.openxmlformats.org/drawingml/2006/picture">
+                        <pic:nvPicPr>
+                          <pic:cNvPr id="966398157" name="Picture 1" descr="A screenshot of a book rating&#10;&#10;Description automatically generated"/>
+                          <pic:cNvPicPr/>
+                        </pic:nvPicPr>
+                        <pic:blipFill>
+                          <a:blip r:embed="rId28"/>
+                          <a:stretch>
+                            <a:fillRect/>
+                          </a:stretch>
+                        </pic:blipFill>
+                        <pic:spPr>
+                          <a:xfrm>
+                            <a:off x="0" y="0"/>
+                            <a:ext cx="2538928" cy="1371967"/>
+                          </a:xfrm>
+                          <a:prstGeom prst="rect">
+                            <a:avLst/>
+                          </a:prstGeom>
+                        </pic:spPr>
+                      </pic:pic>
+                    </a:graphicData>
+                  </a:graphic>
+                </wp:inline>
+              </w:drawing>
+            </w:r>
+          </w:p>
+        </w:tc>
+      </w:tr>
+    </w:tbl>
     <w:p>
       <w:pPr>
         <w:pStyle w:val="NoIndent"/>
@@ -3977,52 +3802,11 @@
           <w:color w:val="000000" w:themeColor="text1"/>
         </w:rPr>
       </w:pPr>
-      <w:r>
-        <w:rPr>
-          <w:rFonts w:ascii="Calibri" w:eastAsia="Calibri" w:hAnsi="Calibri" w:cs="Calibri"/>
-          <w:color w:val="000000" w:themeColor="text1"/>
-        </w:rPr>
-        <w:drawing>
-          <wp:inline distT="0" distB="0" distL="0" distR="0" wp14:anchorId="71FD2743" wp14:editId="6544F0AB">
-            <wp:extent cx="3368876" cy="3100387"/>
-            <wp:effectExtent l="0" t="0" r="3175" b="5080"/>
-            <wp:docPr id="1999223657" name="Picture 1" descr="A screenshot of a computer&#10;&#10;Description automatically generated"/>
-            <wp:cNvGraphicFramePr>
-              <a:graphicFrameLocks xmlns:a="http://schemas.openxmlformats.org/drawingml/2006/main" noChangeAspect="1"/>
-            </wp:cNvGraphicFramePr>
-            <a:graphic xmlns:a="http://schemas.openxmlformats.org/drawingml/2006/main">
-              <a:graphicData uri="http://schemas.openxmlformats.org/drawingml/2006/picture">
-                <pic:pic xmlns:pic="http://schemas.openxmlformats.org/drawingml/2006/picture">
-                  <pic:nvPicPr>
-                    <pic:cNvPr id="1999223657" name="Picture 1" descr="A screenshot of a computer&#10;&#10;Description automatically generated"/>
-                    <pic:cNvPicPr/>
-                  </pic:nvPicPr>
-                  <pic:blipFill>
-                    <a:blip r:embed="rId26"/>
-                    <a:stretch>
-                      <a:fillRect/>
-                    </a:stretch>
-                  </pic:blipFill>
-                  <pic:spPr>
-                    <a:xfrm>
-                      <a:off x="0" y="0"/>
-                      <a:ext cx="3379583" cy="3110241"/>
-                    </a:xfrm>
-                    <a:prstGeom prst="rect">
-                      <a:avLst/>
-                    </a:prstGeom>
-                  </pic:spPr>
-                </pic:pic>
-              </a:graphicData>
-            </a:graphic>
-          </wp:inline>
-        </w:drawing>
-      </w:r>
     </w:p>
     <w:sectPr>
-      <w:headerReference w:type="default" r:id="rId27"/>
-      <w:footerReference w:type="default" r:id="rId28"/>
-      <w:headerReference w:type="first" r:id="rId29"/>
+      <w:headerReference w:type="default" r:id="rId29"/>
+      <w:footerReference w:type="default" r:id="rId30"/>
+      <w:headerReference w:type="first" r:id="rId31"/>
       <w:pgSz w:w="12240" w:h="15840"/>
       <w:pgMar w:top="1440" w:right="900" w:bottom="1440" w:left="900" w:header="720" w:footer="720" w:gutter="0"/>
       <w:pgNumType w:start="0"/>
@@ -4210,33 +3994,20 @@
         <w:t>Goodreads</w:t>
       </w:r>
       <w:r>
-        <w:t xml:space="preserve"> (Jan, </w:t>
-      </w:r>
-      <w:proofErr w:type="gramStart"/>
-      <w:r>
-        <w:t>2007)_</w:t>
-      </w:r>
-      <w:proofErr w:type="gramEnd"/>
+        <w:t xml:space="preserve"> (Jan, 2007)_.</w:t>
+      </w:r>
+      <w:r>
+        <w:t xml:space="preserve"> th</w:t>
+      </w:r>
+      <w:r>
+        <w:t>e world’s largest site for readers and book recommendations</w:t>
+      </w:r>
       <w:r>
         <w:t>.</w:t>
       </w:r>
       <w:r>
-        <w:t xml:space="preserve"> th</w:t>
-      </w:r>
-      <w:r>
-        <w:t xml:space="preserve">e world’s largest site for readers and book </w:t>
-      </w:r>
-      <w:proofErr w:type="gramStart"/>
-      <w:r>
-        <w:t>recommendations</w:t>
-      </w:r>
-      <w:r>
         <w:t>.</w:t>
       </w:r>
-      <w:r>
-        <w:t>.</w:t>
-      </w:r>
-      <w:proofErr w:type="gramEnd"/>
       <w:r>
         <w:t xml:space="preserve"> https://www.goodreads.com/</w:t>
       </w:r>
@@ -6174,6 +5945,55 @@
       <w:spacing w:after="0" w:line="240" w:lineRule="auto"/>
     </w:pPr>
   </w:style>
+  <w:style w:type="table" w:styleId="PlainTable4">
+    <w:name w:val="Plain Table 4"/>
+    <w:basedOn w:val="TableNormal"/>
+    <w:uiPriority w:val="44"/>
+    <w:rsid w:val="00854B0C"/>
+    <w:pPr>
+      <w:spacing w:after="0" w:line="240" w:lineRule="auto"/>
+    </w:pPr>
+    <w:tblPr>
+      <w:tblStyleRowBandSize w:val="1"/>
+      <w:tblStyleColBandSize w:val="1"/>
+    </w:tblPr>
+    <w:tblStylePr w:type="firstRow">
+      <w:rPr>
+        <w:b/>
+        <w:bCs/>
+      </w:rPr>
+    </w:tblStylePr>
+    <w:tblStylePr w:type="lastRow">
+      <w:rPr>
+        <w:b/>
+        <w:bCs/>
+      </w:rPr>
+    </w:tblStylePr>
+    <w:tblStylePr w:type="firstCol">
+      <w:rPr>
+        <w:b/>
+        <w:bCs/>
+      </w:rPr>
+    </w:tblStylePr>
+    <w:tblStylePr w:type="lastCol">
+      <w:rPr>
+        <w:b/>
+        <w:bCs/>
+      </w:rPr>
+    </w:tblStylePr>
+    <w:tblStylePr w:type="band1Vert">
+      <w:tblPr/>
+      <w:tcPr>
+        <w:shd w:val="clear" w:color="auto" w:fill="F2F2F2" w:themeFill="background1" w:themeFillShade="F2"/>
+      </w:tcPr>
+    </w:tblStylePr>
+    <w:tblStylePr w:type="band1Horz">
+      <w:tblPr/>
+      <w:tcPr>
+        <w:shd w:val="clear" w:color="auto" w:fill="F2F2F2" w:themeFill="background1" w:themeFillShade="F2"/>
+      </w:tcPr>
+    </w:tblStylePr>
+  </w:style>
 </w:styles>
 </file>
 
@@ -6439,10 +6259,6 @@
 </file>
 
 <file path=customXml/item1.xml><?xml version="1.0" encoding="utf-8"?>
-<b:Sources xmlns:b="http://schemas.openxmlformats.org/officeDocument/2006/bibliography" xmlns="http://schemas.openxmlformats.org/officeDocument/2006/bibliography" SelectedStyle="\APASixthEditionOfficeOnline.xsl" StyleName="APA" Version="6"/>
-</file>
-
-<file path=customXml/item2.xml><?xml version="1.0" encoding="utf-8"?>
 <p:properties xmlns:p="http://schemas.microsoft.com/office/2006/metadata/properties" xmlns:xsi="http://www.w3.org/2001/XMLSchema-instance" xmlns:pc="http://schemas.microsoft.com/office/infopath/2007/PartnerControls">
   <documentManagement>
     <_ip_UnifiedCompliancePolicyUIAction xmlns="http://schemas.microsoft.com/sharepoint/v3" xsi:nil="true"/>
@@ -6462,7 +6278,20 @@
 </p:properties>
 </file>
 
+<file path=customXml/item2.xml><?xml version="1.0" encoding="utf-8"?>
+<b:Sources xmlns:b="http://schemas.openxmlformats.org/officeDocument/2006/bibliography" xmlns="http://schemas.openxmlformats.org/officeDocument/2006/bibliography" SelectedStyle="\APASixthEditionOfficeOnline.xsl" StyleName="APA" Version="6"/>
+</file>
+
 <file path=customXml/item3.xml><?xml version="1.0" encoding="utf-8"?>
+<?mso-contentType ?>
+<FormTemplates xmlns="http://schemas.microsoft.com/sharepoint/v3/contenttype/forms">
+  <Display>DocumentLibraryForm</Display>
+  <Edit>DocumentLibraryForm</Edit>
+  <New>DocumentLibraryForm</New>
+</FormTemplates>
+</file>
+
+<file path=customXml/item4.xml><?xml version="1.0" encoding="utf-8"?>
 <ct:contentTypeSchema xmlns:ct="http://schemas.microsoft.com/office/2006/metadata/contentType" xmlns:ma="http://schemas.microsoft.com/office/2006/metadata/properties/metaAttributes" ct:_="" ma:_="" ma:contentTypeName="Document" ma:contentTypeID="0x01010079F111ED35F8CC479449609E8A0923A6" ma:contentTypeVersion="26" ma:contentTypeDescription="Create a new document." ma:contentTypeScope="" ma:versionID="ac37c1753acd5e330d2062ccec26ea66">
   <xsd:schema xmlns:xsd="http://www.w3.org/2001/XMLSchema" xmlns:xs="http://www.w3.org/2001/XMLSchema" xmlns:p="http://schemas.microsoft.com/office/2006/metadata/properties" xmlns:ns1="http://schemas.microsoft.com/sharepoint/v3" xmlns:ns2="71af3243-3dd4-4a8d-8c0d-dd76da1f02a5" xmlns:ns3="16c05727-aa75-4e4a-9b5f-8a80a1165891" xmlns:ns4="230e9df3-be65-4c73-a93b-d1236ebd677e" targetNamespace="http://schemas.microsoft.com/office/2006/metadata/properties" ma:root="true" ma:fieldsID="3b340c7101c92c5120abd06486f94548" ns1:_="" ns2:_="" ns3:_="" ns4:_="">
     <xsd:import namespace="http://schemas.microsoft.com/sharepoint/v3"/>
@@ -6762,24 +6591,7 @@
 </ct:contentTypeSchema>
 </file>
 
-<file path=customXml/item4.xml><?xml version="1.0" encoding="utf-8"?>
-<?mso-contentType ?>
-<FormTemplates xmlns="http://schemas.microsoft.com/sharepoint/v3/contenttype/forms">
-  <Display>DocumentLibraryForm</Display>
-  <Edit>DocumentLibraryForm</Edit>
-  <New>DocumentLibraryForm</New>
-</FormTemplates>
-</file>
-
 <file path=customXml/itemProps1.xml><?xml version="1.0" encoding="utf-8"?>
-<ds:datastoreItem xmlns:ds="http://schemas.openxmlformats.org/officeDocument/2006/customXml" ds:itemID="{5BF6DE97-FD19-4EBE-A320-8C5802C743F1}">
-  <ds:schemaRefs>
-    <ds:schemaRef ds:uri="http://schemas.openxmlformats.org/officeDocument/2006/bibliography"/>
-  </ds:schemaRefs>
-</ds:datastoreItem>
-</file>
-
-<file path=customXml/itemProps2.xml><?xml version="1.0" encoding="utf-8"?>
 <ds:datastoreItem xmlns:ds="http://schemas.openxmlformats.org/officeDocument/2006/customXml" ds:itemID="{C7DCE20C-610A-4626-841D-1F10857B445E}">
   <ds:schemaRefs>
     <ds:schemaRef ds:uri="http://schemas.microsoft.com/office/2006/metadata/properties"/>
@@ -6791,7 +6603,23 @@
 </ds:datastoreItem>
 </file>
 
+<file path=customXml/itemProps2.xml><?xml version="1.0" encoding="utf-8"?>
+<ds:datastoreItem xmlns:ds="http://schemas.openxmlformats.org/officeDocument/2006/customXml" ds:itemID="{5BF6DE97-FD19-4EBE-A320-8C5802C743F1}">
+  <ds:schemaRefs>
+    <ds:schemaRef ds:uri="http://schemas.openxmlformats.org/officeDocument/2006/bibliography"/>
+  </ds:schemaRefs>
+</ds:datastoreItem>
+</file>
+
 <file path=customXml/itemProps3.xml><?xml version="1.0" encoding="utf-8"?>
+<ds:datastoreItem xmlns:ds="http://schemas.openxmlformats.org/officeDocument/2006/customXml" ds:itemID="{2D686CB8-6245-413C-A355-156513A377FC}">
+  <ds:schemaRefs>
+    <ds:schemaRef ds:uri="http://schemas.microsoft.com/sharepoint/v3/contenttype/forms"/>
+  </ds:schemaRefs>
+</ds:datastoreItem>
+</file>
+
+<file path=customXml/itemProps4.xml><?xml version="1.0" encoding="utf-8"?>
 <ds:datastoreItem xmlns:ds="http://schemas.openxmlformats.org/officeDocument/2006/customXml" ds:itemID="{3B411A11-DDA3-4BC4-B0BC-14026E6D5DF4}">
   <ds:schemaRefs>
     <ds:schemaRef ds:uri="http://schemas.microsoft.com/office/2006/metadata/contentType"/>
@@ -6810,12 +6638,4 @@
     <ds:schemaRef ds:uri="http://schemas.microsoft.com/internal/obd"/>
   </ds:schemaRefs>
 </ds:datastoreItem>
-</file>
-
-<file path=customXml/itemProps4.xml><?xml version="1.0" encoding="utf-8"?>
-<ds:datastoreItem xmlns:ds="http://schemas.openxmlformats.org/officeDocument/2006/customXml" ds:itemID="{2D686CB8-6245-413C-A355-156513A377FC}">
-  <ds:schemaRefs>
-    <ds:schemaRef ds:uri="http://schemas.microsoft.com/sharepoint/v3/contenttype/forms"/>
-  </ds:schemaRefs>
-</ds:datastoreItem>
 </file>
</xml_diff>

<commit_message>
Add github hosting URL
</commit_message>
<xml_diff>
--- a/Report/Project_report.docx
+++ b/Report/Project_report.docx
@@ -242,8 +242,17 @@
           <w:sz w:val="28"/>
           <w:szCs w:val="24"/>
         </w:rPr>
-        <w:t>Patrick Githendu</w:t>
-      </w:r>
+        <w:t xml:space="preserve">Patrick </w:t>
+      </w:r>
+      <w:proofErr w:type="spellStart"/>
+      <w:r>
+        <w:rPr>
+          <w:sz w:val="28"/>
+          <w:szCs w:val="24"/>
+        </w:rPr>
+        <w:t>Githendu</w:t>
+      </w:r>
+      <w:proofErr w:type="spellEnd"/>
     </w:p>
     <w:p>
       <w:pPr>
@@ -472,49 +481,76 @@
       <w:r>
         <w:t>12 columns and 11,127 registers. However, of these 12 columns there are four (</w:t>
       </w:r>
+      <w:proofErr w:type="spellStart"/>
       <w:r>
         <w:rPr>
           <w:i/>
           <w:iCs/>
         </w:rPr>
-        <w:t>bookID, isbn, isbn13, title</w:t>
-      </w:r>
-      <w:r>
-        <w:t>), which correspond to book identifiers and are therefore discarded as predictor variables</w:t>
-      </w:r>
-      <w:r>
-        <w:t>. T</w:t>
-      </w:r>
-      <w:r>
-        <w:t xml:space="preserve">he </w:t>
-      </w:r>
+        <w:t>bookID</w:t>
+      </w:r>
+      <w:proofErr w:type="spellEnd"/>
       <w:r>
         <w:rPr>
           <w:i/>
           <w:iCs/>
         </w:rPr>
-        <w:t>authors</w:t>
-      </w:r>
-      <w:r>
-        <w:t xml:space="preserve"> and </w:t>
-      </w:r>
+        <w:t xml:space="preserve">, </w:t>
+      </w:r>
+      <w:proofErr w:type="spellStart"/>
       <w:r>
         <w:rPr>
           <w:i/>
           <w:iCs/>
         </w:rPr>
-        <w:t>publishers</w:t>
-      </w:r>
-      <w:r>
-        <w:t xml:space="preserve"> are also not taken as variables on this occasion. Finally, the </w:t>
-      </w:r>
+        <w:t>isbn</w:t>
+      </w:r>
+      <w:proofErr w:type="spellEnd"/>
       <w:r>
         <w:rPr>
           <w:i/>
           <w:iCs/>
         </w:rPr>
+        <w:t>, isbn13, title</w:t>
+      </w:r>
+      <w:r>
+        <w:t>), which correspond to book identifiers and are therefore discarded as predictor variables</w:t>
+      </w:r>
+      <w:r>
+        <w:t>. T</w:t>
+      </w:r>
+      <w:r>
+        <w:t xml:space="preserve">he </w:t>
+      </w:r>
+      <w:r>
+        <w:rPr>
+          <w:i/>
+          <w:iCs/>
+        </w:rPr>
+        <w:t>authors</w:t>
+      </w:r>
+      <w:r>
+        <w:t xml:space="preserve"> and </w:t>
+      </w:r>
+      <w:r>
+        <w:rPr>
+          <w:i/>
+          <w:iCs/>
+        </w:rPr>
+        <w:t>publishers</w:t>
+      </w:r>
+      <w:r>
+        <w:t xml:space="preserve"> are also not taken as variables on this occasion. Finally, the </w:t>
+      </w:r>
+      <w:proofErr w:type="spellStart"/>
+      <w:r>
+        <w:rPr>
+          <w:i/>
+          <w:iCs/>
+        </w:rPr>
         <w:t>average_rating</w:t>
       </w:r>
+      <w:proofErr w:type="spellEnd"/>
       <w:r>
         <w:t xml:space="preserve"> variable is the one to be predicted, </w:t>
       </w:r>
@@ -522,8 +558,13 @@
         <w:t xml:space="preserve">therefore only 5 possible predictors </w:t>
       </w:r>
       <w:r>
-        <w:t>have been taken into account</w:t>
-      </w:r>
+        <w:t xml:space="preserve">have been </w:t>
+      </w:r>
+      <w:proofErr w:type="gramStart"/>
+      <w:r>
+        <w:t>taken into account</w:t>
+      </w:r>
+      <w:proofErr w:type="gramEnd"/>
       <w:r>
         <w:t xml:space="preserve"> for this model</w:t>
       </w:r>
@@ -531,7 +572,47 @@
         <w:t xml:space="preserve"> i.e.</w:t>
       </w:r>
       <w:r>
-        <w:t xml:space="preserve"> language_code, num_pages, ratings_count, text_reviews_count and publication_date.</w:t>
+        <w:t xml:space="preserve"> </w:t>
+      </w:r>
+      <w:proofErr w:type="spellStart"/>
+      <w:r>
+        <w:t>language_code</w:t>
+      </w:r>
+      <w:proofErr w:type="spellEnd"/>
+      <w:r>
+        <w:t xml:space="preserve">, </w:t>
+      </w:r>
+      <w:proofErr w:type="spellStart"/>
+      <w:r>
+        <w:t>num_pages</w:t>
+      </w:r>
+      <w:proofErr w:type="spellEnd"/>
+      <w:r>
+        <w:t xml:space="preserve">, </w:t>
+      </w:r>
+      <w:proofErr w:type="spellStart"/>
+      <w:r>
+        <w:t>ratings_count</w:t>
+      </w:r>
+      <w:proofErr w:type="spellEnd"/>
+      <w:r>
+        <w:t xml:space="preserve">, </w:t>
+      </w:r>
+      <w:proofErr w:type="spellStart"/>
+      <w:r>
+        <w:t>text_reviews_count</w:t>
+      </w:r>
+      <w:proofErr w:type="spellEnd"/>
+      <w:r>
+        <w:t xml:space="preserve"> and </w:t>
+      </w:r>
+      <w:proofErr w:type="spellStart"/>
+      <w:r>
+        <w:t>publication_date</w:t>
+      </w:r>
+      <w:proofErr w:type="spellEnd"/>
+      <w:r>
+        <w:t>.</w:t>
       </w:r>
     </w:p>
     <w:p>
@@ -577,7 +658,15 @@
         <w:t>in</w:t>
       </w:r>
       <w:r>
-        <w:t xml:space="preserve"> the correct identification of the columns due to the presence of "," in the names of the authors, and the use of the "," at the same time as separator character of the fields in the file. To solve this problem, the "," in the authors field was replaced by a " -"; this was applied specifically to 4 records that were  showing this problem</w:t>
+        <w:t xml:space="preserve"> the correct identification of the columns due to the presence of "," in the names of the authors, and the use of the "," at the same time as separator character of the fields in the file. To solve this problem, the "," in the authors field was replaced by a " -"; this was applied specifically to 4 records that </w:t>
+      </w:r>
+      <w:proofErr w:type="gramStart"/>
+      <w:r>
+        <w:t>were  showing</w:t>
+      </w:r>
+      <w:proofErr w:type="gramEnd"/>
+      <w:r>
+        <w:t xml:space="preserve"> this problem</w:t>
       </w:r>
       <w:r>
         <w:t>,</w:t>
@@ -640,7 +729,31 @@
         <w:jc w:val="both"/>
       </w:pPr>
       <w:r>
-        <w:t>In the initial analysis of the data, the structure is checked to ensure that it is in the appropriate format for the analysis. In the case of the predictors "num_pages", "ratings_count" and "text_reviews_count" it is verified that they are of integer type (</w:t>
+        <w:t>In the initial analysis of the data, the structure is checked to ensure that it is in the appropriate format for the analysis. In the case of the predictors "</w:t>
+      </w:r>
+      <w:proofErr w:type="spellStart"/>
+      <w:r>
+        <w:t>num_pages</w:t>
+      </w:r>
+      <w:proofErr w:type="spellEnd"/>
+      <w:r>
+        <w:t>", "</w:t>
+      </w:r>
+      <w:proofErr w:type="spellStart"/>
+      <w:r>
+        <w:t>ratings_count</w:t>
+      </w:r>
+      <w:proofErr w:type="spellEnd"/>
+      <w:r>
+        <w:t>" and "</w:t>
+      </w:r>
+      <w:proofErr w:type="spellStart"/>
+      <w:r>
+        <w:t>text_reviews_count</w:t>
+      </w:r>
+      <w:proofErr w:type="spellEnd"/>
+      <w:r>
+        <w:t>" it is verified that they are of integer type (</w:t>
       </w:r>
       <w:r>
         <w:rPr>
@@ -650,7 +763,15 @@
         <w:t>int64</w:t>
       </w:r>
       <w:r>
-        <w:t>), "language_code" is a categorical variable and therefore is set to "</w:t>
+        <w:t>), "</w:t>
+      </w:r>
+      <w:proofErr w:type="spellStart"/>
+      <w:r>
+        <w:t>language_code</w:t>
+      </w:r>
+      <w:proofErr w:type="spellEnd"/>
+      <w:r>
+        <w:t>" is a categorical variable and therefore is set to "</w:t>
       </w:r>
       <w:r>
         <w:rPr>
@@ -660,7 +781,23 @@
         <w:t>object</w:t>
       </w:r>
       <w:r>
-        <w:t xml:space="preserve">", and in the case of "publication_date" incorrect dates were adjusted and date format applied. The idea with this last variable is to analyze whether the year of publication shows any relationship with the scores given by readers. In the case of the variable to be predicted "average_rating", its type is verified to be </w:t>
+        <w:t>", and in the case of "</w:t>
+      </w:r>
+      <w:proofErr w:type="spellStart"/>
+      <w:r>
+        <w:t>publication_date</w:t>
+      </w:r>
+      <w:proofErr w:type="spellEnd"/>
+      <w:r>
+        <w:t>" incorrect dates were adjusted and date format applied. The idea with this last variable is to analyze whether the year of publication shows any relationship with the scores given by readers. In the case of the variable to be predicted "</w:t>
+      </w:r>
+      <w:proofErr w:type="spellStart"/>
+      <w:r>
+        <w:t>average_rating</w:t>
+      </w:r>
+      <w:proofErr w:type="spellEnd"/>
+      <w:r>
+        <w:t xml:space="preserve">", its type is verified to be </w:t>
       </w:r>
       <w:r>
         <w:rPr>
@@ -711,7 +848,15 @@
         <w:jc w:val="both"/>
       </w:pPr>
       <w:r>
-        <w:t>Once these changes were made, the distributions of the variables were analyzed, and additional adjustments made. For example, in "language_code" we observe more than 10 categories, which were regrouped to later analyze if the language in which the book is published has any relationship with the score. Books in English were grouped into a single category, books in French, Spanish, German and Japanese were left untouched, but the rest with lower frequency of appearance in the database were regrouped under a single category of others</w:t>
+        <w:t>Once these changes were made, the distributions of the variables were analyzed, and additional adjustments made. For example, in "</w:t>
+      </w:r>
+      <w:proofErr w:type="spellStart"/>
+      <w:r>
+        <w:t>language_code</w:t>
+      </w:r>
+      <w:proofErr w:type="spellEnd"/>
+      <w:r>
+        <w:t>" we observe more than 10 categories, which were regrouped to later analyze if the language in which the book is published has any relationship with the score. Books in English were grouped into a single category, books in French, Spanish, German and Japanese were left untouched, but the rest with lower frequency of appearance in the database were regrouped under a single category of others</w:t>
       </w:r>
       <w:r>
         <w:rPr>
@@ -871,9 +1016,11 @@
       <w:r>
         <w:t>"</w:t>
       </w:r>
+      <w:proofErr w:type="spellStart"/>
       <w:r>
         <w:t>num_pages</w:t>
       </w:r>
+      <w:proofErr w:type="spellEnd"/>
       <w:r>
         <w:t>"</w:t>
       </w:r>
@@ -883,20 +1030,35 @@
       <w:r>
         <w:t>"</w:t>
       </w:r>
+      <w:proofErr w:type="spellStart"/>
       <w:r>
         <w:t>text_reviews_count</w:t>
       </w:r>
+      <w:proofErr w:type="spellEnd"/>
       <w:r>
         <w:t>"</w:t>
       </w:r>
       <w:r>
-        <w:t>, applying an upper bound equivalent to three standard deviations, as a method to deal with extreme values. There are many different methodologies that can be implemented</w:t>
-      </w:r>
+        <w:t xml:space="preserve">, applying an upper bound equivalent to three standard deviations, as a method to deal with extreme values. There are many different methodologies that can be </w:t>
+      </w:r>
+      <w:proofErr w:type="gramStart"/>
+      <w:r>
+        <w:t>implemented</w:t>
+      </w:r>
+      <w:proofErr w:type="gramEnd"/>
       <w:r>
         <w:t xml:space="preserve"> and</w:t>
       </w:r>
       <w:r>
-        <w:t xml:space="preserve"> Standard Deviation Method is one of them. However, this is not enough, </w:t>
+        <w:t xml:space="preserve"> </w:t>
+      </w:r>
+      <w:proofErr w:type="gramStart"/>
+      <w:r>
+        <w:t>Standard</w:t>
+      </w:r>
+      <w:proofErr w:type="gramEnd"/>
+      <w:r>
+        <w:t xml:space="preserve"> Deviation Method is one of them. However, this is not enough, </w:t>
       </w:r>
       <w:r>
         <w:t xml:space="preserve">and </w:t>
@@ -904,6 +1066,7 @@
       <w:r>
         <w:t xml:space="preserve">therefore, in order to have variables with slightly more normal distributions and that work better in the regression and classification methods, the </w:t>
       </w:r>
+      <w:proofErr w:type="spellStart"/>
       <w:r>
         <w:rPr>
           <w:i/>
@@ -911,51 +1074,92 @@
         </w:rPr>
         <w:t>RobustScaler</w:t>
       </w:r>
+      <w:proofErr w:type="spellEnd"/>
       <w:r>
         <w:t xml:space="preserve"> method is applied, with the parameter </w:t>
       </w:r>
+      <w:proofErr w:type="spellStart"/>
       <w:r>
         <w:rPr>
           <w:i/>
           <w:iCs/>
         </w:rPr>
-        <w:t>quantile_range=(25.0, 75.0)</w:t>
-      </w:r>
-      <w:r>
-        <w:t xml:space="preserve"> which seeks to reduce the effect of the tails of the distributions in the transformation, centering and scaling the variables based on the defined interquartile range.</w:t>
-      </w:r>
-      <w:r>
-        <w:t xml:space="preserve"> Looking for more normality in the variables, PowerTransformer(method="yeo-johnson") was also applied</w:t>
-      </w:r>
-      <w:r>
-        <w:rPr>
-          <w:rStyle w:val="FootnoteReference"/>
-        </w:rPr>
-        <w:footnoteReference w:id="4"/>
-      </w:r>
-      <w:r>
-        <w:t>.</w:t>
-      </w:r>
-      <w:r>
-        <w:t xml:space="preserve"> In the case of categorical variables, </w:t>
-      </w:r>
+        <w:t>quantile_range</w:t>
+      </w:r>
+      <w:proofErr w:type="spellEnd"/>
+      <w:proofErr w:type="gramStart"/>
       <w:r>
         <w:rPr>
           <w:i/>
           <w:iCs/>
         </w:rPr>
-        <w:t>OneHotEncoder</w:t>
-      </w:r>
-      <w:r>
-        <w:t xml:space="preserve"> method implemented in the preprocessing class of the </w:t>
-      </w:r>
+        <w:t>=(</w:t>
+      </w:r>
+      <w:proofErr w:type="gramEnd"/>
       <w:r>
         <w:rPr>
           <w:i/>
           <w:iCs/>
         </w:rPr>
+        <w:t>25.0, 75.0)</w:t>
+      </w:r>
+      <w:r>
+        <w:t xml:space="preserve"> which seeks to reduce the effect of the tails of the distributions in the transformation, centering and scaling the variables based on the defined interquartile range.</w:t>
+      </w:r>
+      <w:r>
+        <w:t xml:space="preserve"> Looking for more normality in the variables, </w:t>
+      </w:r>
+      <w:proofErr w:type="spellStart"/>
+      <w:r>
+        <w:t>PowerTransformer</w:t>
+      </w:r>
+      <w:proofErr w:type="spellEnd"/>
+      <w:r>
+        <w:t>(method="yeo-</w:t>
+      </w:r>
+      <w:proofErr w:type="spellStart"/>
+      <w:r>
+        <w:t>johnson</w:t>
+      </w:r>
+      <w:proofErr w:type="spellEnd"/>
+      <w:r>
+        <w:t>") was also applied</w:t>
+      </w:r>
+      <w:r>
+        <w:rPr>
+          <w:rStyle w:val="FootnoteReference"/>
+        </w:rPr>
+        <w:footnoteReference w:id="4"/>
+      </w:r>
+      <w:r>
+        <w:t>.</w:t>
+      </w:r>
+      <w:r>
+        <w:t xml:space="preserve"> In the case of categorical variables, </w:t>
+      </w:r>
+      <w:proofErr w:type="spellStart"/>
+      <w:proofErr w:type="gramStart"/>
+      <w:r>
+        <w:rPr>
+          <w:i/>
+          <w:iCs/>
+        </w:rPr>
+        <w:t>OneHotEncoder</w:t>
+      </w:r>
+      <w:proofErr w:type="spellEnd"/>
+      <w:proofErr w:type="gramEnd"/>
+      <w:r>
+        <w:t xml:space="preserve"> method implemented in the preprocessing class of the </w:t>
+      </w:r>
+      <w:proofErr w:type="spellStart"/>
+      <w:r>
+        <w:rPr>
+          <w:i/>
+          <w:iCs/>
+        </w:rPr>
         <w:t>sklearn</w:t>
       </w:r>
+      <w:proofErr w:type="spellEnd"/>
       <w:r>
         <w:t xml:space="preserve"> library </w:t>
       </w:r>
@@ -1041,9 +1245,11 @@
       <w:r>
         <w:t>"</w:t>
       </w:r>
+      <w:proofErr w:type="spellStart"/>
       <w:r>
         <w:t>ratings_count</w:t>
       </w:r>
+      <w:proofErr w:type="spellEnd"/>
       <w:r>
         <w:t>"</w:t>
       </w:r>
@@ -1053,9 +1259,11 @@
       <w:r>
         <w:t>"</w:t>
       </w:r>
+      <w:proofErr w:type="spellStart"/>
       <w:r>
         <w:t>text_reviews_count</w:t>
       </w:r>
+      <w:proofErr w:type="spellEnd"/>
       <w:r>
         <w:t>"</w:t>
       </w:r>
@@ -1068,9 +1276,11 @@
       <w:r>
         <w:t>"</w:t>
       </w:r>
+      <w:proofErr w:type="spellStart"/>
       <w:r>
         <w:t>text_reviews_count</w:t>
       </w:r>
+      <w:proofErr w:type="spellEnd"/>
       <w:r>
         <w:t>"</w:t>
       </w:r>
@@ -1080,9 +1290,11 @@
       <w:r>
         <w:t>"</w:t>
       </w:r>
+      <w:proofErr w:type="spellStart"/>
       <w:r>
         <w:t>average_rating</w:t>
       </w:r>
+      <w:proofErr w:type="spellEnd"/>
       <w:r>
         <w:t>"</w:t>
       </w:r>
@@ -1114,7 +1326,31 @@
         <w:t xml:space="preserve"> model</w:t>
       </w:r>
       <w:r>
-        <w:t>. Instead, after performing some model runs, at least two new variables were created: the number of books written by the authors ("author_number_books") and the average of the "average_rating" for the author ("author_books_avg_rating"), both cases using the information available in the database</w:t>
+        <w:t>. Instead, after performing some model runs, at least two new variables were created: the number of books written by the authors ("</w:t>
+      </w:r>
+      <w:proofErr w:type="spellStart"/>
+      <w:r>
+        <w:t>author_number_books</w:t>
+      </w:r>
+      <w:proofErr w:type="spellEnd"/>
+      <w:r>
+        <w:t>") and the average of the "</w:t>
+      </w:r>
+      <w:proofErr w:type="spellStart"/>
+      <w:r>
+        <w:t>average_rating</w:t>
+      </w:r>
+      <w:proofErr w:type="spellEnd"/>
+      <w:r>
+        <w:t>" for the author ("</w:t>
+      </w:r>
+      <w:proofErr w:type="spellStart"/>
+      <w:r>
+        <w:t>author_books_avg_rating</w:t>
+      </w:r>
+      <w:proofErr w:type="spellEnd"/>
+      <w:r>
+        <w:t>"), both cases using the information available in the database</w:t>
       </w:r>
       <w:r>
         <w:rPr>
@@ -1173,9 +1409,11 @@
       <w:r>
         <w:t>"</w:t>
       </w:r>
+      <w:proofErr w:type="spellStart"/>
       <w:r>
         <w:t>average_rating</w:t>
       </w:r>
+      <w:proofErr w:type="spellEnd"/>
       <w:r>
         <w:t>"</w:t>
       </w:r>
@@ -1203,7 +1441,15 @@
         <w:jc w:val="both"/>
       </w:pPr>
       <w:r>
-        <w:t>In the case of both regression and classification methods, the aim is to create an initial baseline scenario to compare the performance of the methods and thus choose the one that shows the best results in order to subsequently adjust the hyperparameters and try to improve the final model. This comparison is made from a cross validation</w:t>
+        <w:t xml:space="preserve">In the case of both regression and classification methods, the aim is to create an initial baseline scenario to compare the performance of the methods and thus choose the one that shows the best results </w:t>
+      </w:r>
+      <w:proofErr w:type="gramStart"/>
+      <w:r>
+        <w:t>in order to</w:t>
+      </w:r>
+      <w:proofErr w:type="gramEnd"/>
+      <w:r>
+        <w:t xml:space="preserve"> subsequently adjust the hyperparameters and try to improve the final model. This comparison is made from a cross validation</w:t>
       </w:r>
       <w:r>
         <w:rPr>
@@ -1217,6 +1463,7 @@
       <w:r>
         <w:t xml:space="preserve"> with the </w:t>
       </w:r>
+      <w:proofErr w:type="spellStart"/>
       <w:r>
         <w:rPr>
           <w:i/>
@@ -1224,9 +1471,11 @@
         </w:rPr>
         <w:t>cross_val_score</w:t>
       </w:r>
+      <w:proofErr w:type="spellEnd"/>
       <w:r>
         <w:t xml:space="preserve"> method implemented in the </w:t>
       </w:r>
+      <w:proofErr w:type="spellStart"/>
       <w:r>
         <w:rPr>
           <w:i/>
@@ -1234,6 +1483,7 @@
         </w:rPr>
         <w:t>sklearn</w:t>
       </w:r>
+      <w:proofErr w:type="spellEnd"/>
       <w:r>
         <w:t xml:space="preserve"> library, using 5 splits and shuffle the data before splitting into batches (for the cross validation in </w:t>
       </w:r>
@@ -1249,6 +1499,7 @@
       <w:r>
         <w:t xml:space="preserve">, the </w:t>
       </w:r>
+      <w:proofErr w:type="spellStart"/>
       <w:r>
         <w:rPr>
           <w:i/>
@@ -1256,6 +1507,7 @@
         </w:rPr>
         <w:t>RepeatedStratifiedKFold</w:t>
       </w:r>
+      <w:proofErr w:type="spellEnd"/>
       <w:r>
         <w:t xml:space="preserve"> method is used, which in addition to splits, allows repeating the process, in this case 5 repetitions were used with 5 splits each). </w:t>
       </w:r>
@@ -1292,19 +1544,51 @@
         <w:jc w:val="both"/>
       </w:pPr>
       <w:r>
-        <w:t>Thus, in order to predict the "average_rating" (continuous variable), the following linear regression algorithms were initially tested: Ordinary least squares Linear Regression (LinR),</w:t>
+        <w:t>Thus, in order to predict the "</w:t>
+      </w:r>
+      <w:proofErr w:type="spellStart"/>
+      <w:r>
+        <w:t>average_rating</w:t>
+      </w:r>
+      <w:proofErr w:type="spellEnd"/>
+      <w:r>
+        <w:t>" (continuous variable), the following linear regression algorithms were initially tested: Ordinary least squares Linear Regression (</w:t>
+      </w:r>
+      <w:proofErr w:type="spellStart"/>
+      <w:r>
+        <w:t>LinR</w:t>
+      </w:r>
+      <w:proofErr w:type="spellEnd"/>
+      <w:r>
+        <w:t>),</w:t>
       </w:r>
       <w:r>
         <w:t xml:space="preserve"> k-nearest neighbors regressor (KNN),</w:t>
       </w:r>
       <w:r>
-        <w:t xml:space="preserve"> Linear least squares with l2 regularization (RGE) y Linear Model trained with L1 prior as regularizer (aka the Lasso-- LSO), with different Alpha values in both cases, the Linear Support Vector Regression (LSVR)</w:t>
+        <w:t xml:space="preserve"> Linear least squares with l2 regularization (RGE) y Linear Model trained with L1 prior as </w:t>
+      </w:r>
+      <w:proofErr w:type="spellStart"/>
+      <w:r>
+        <w:t>regularizer</w:t>
+      </w:r>
+      <w:proofErr w:type="spellEnd"/>
+      <w:r>
+        <w:t xml:space="preserve"> (aka the Lasso-- LSO), with different Alpha values in both cases, the Linear Support Vector Regression (LSVR)</w:t>
       </w:r>
       <w:r>
         <w:t>,</w:t>
       </w:r>
       <w:r>
-        <w:t xml:space="preserve"> random forest regressor (RFReg) and even transformed data </w:t>
+        <w:t xml:space="preserve"> random forest regressor (</w:t>
+      </w:r>
+      <w:proofErr w:type="spellStart"/>
+      <w:r>
+        <w:t>RFReg</w:t>
+      </w:r>
+      <w:proofErr w:type="spellEnd"/>
+      <w:r>
+        <w:t xml:space="preserve">) and even transformed data </w:t>
       </w:r>
       <w:r>
         <w:t xml:space="preserve">with </w:t>
@@ -1312,6 +1596,7 @@
       <w:r>
         <w:t xml:space="preserve">a </w:t>
       </w:r>
+      <w:proofErr w:type="spellStart"/>
       <w:r>
         <w:rPr>
           <w:i/>
@@ -1319,6 +1604,7 @@
         </w:rPr>
         <w:t>PolynomialFeatures</w:t>
       </w:r>
+      <w:proofErr w:type="spellEnd"/>
       <w:r>
         <w:t xml:space="preserve"> method was</w:t>
       </w:r>
@@ -1334,11 +1620,24 @@
       <w:r>
         <w:t xml:space="preserve">a </w:t>
       </w:r>
-      <w:r>
-        <w:t xml:space="preserve">LinR </w:t>
-      </w:r>
-      <w:r>
-        <w:t>on these new variables (polyLR). The documentation on these methods is extensive so no details will be provided</w:t>
+      <w:proofErr w:type="spellStart"/>
+      <w:r>
+        <w:t>LinR</w:t>
+      </w:r>
+      <w:proofErr w:type="spellEnd"/>
+      <w:r>
+        <w:t xml:space="preserve"> </w:t>
+      </w:r>
+      <w:r>
+        <w:t>on these new variables (</w:t>
+      </w:r>
+      <w:proofErr w:type="spellStart"/>
+      <w:r>
+        <w:t>polyLR</w:t>
+      </w:r>
+      <w:proofErr w:type="spellEnd"/>
+      <w:r>
+        <w:t>). The documentation on these methods is extensive so no details will be provided</w:t>
       </w:r>
       <w:r>
         <w:t xml:space="preserve"> in this report</w:t>
@@ -1346,6 +1645,7 @@
       <w:r>
         <w:t xml:space="preserve">, all methods can be consulted in the </w:t>
       </w:r>
+      <w:proofErr w:type="spellStart"/>
       <w:r>
         <w:rPr>
           <w:i/>
@@ -1353,6 +1653,7 @@
         </w:rPr>
         <w:t>sklearn</w:t>
       </w:r>
+      <w:proofErr w:type="spellEnd"/>
       <w:r>
         <w:t xml:space="preserve"> documentation</w:t>
       </w:r>
@@ -1406,6 +1707,7 @@
       <w:r>
         <w:t xml:space="preserve">, where it is observed that although the </w:t>
       </w:r>
+      <w:proofErr w:type="spellStart"/>
       <w:r>
         <w:rPr>
           <w:i/>
@@ -1413,6 +1715,7 @@
         </w:rPr>
         <w:t>RFReg</w:t>
       </w:r>
+      <w:proofErr w:type="spellEnd"/>
       <w:r>
         <w:t xml:space="preserve"> shows better results these do not even reach 10%</w:t>
       </w:r>
@@ -1462,7 +1765,15 @@
         <w:jc w:val="both"/>
       </w:pPr>
       <w:r>
-        <w:t xml:space="preserve">Given the above, we proceeded with the exercise of trying to predict the "average_rating" but dichotomized, where 4 was chosen as the </w:t>
+        <w:t>Given the above, we proceeded with the exercise of trying to predict the "</w:t>
+      </w:r>
+      <w:proofErr w:type="spellStart"/>
+      <w:r>
+        <w:t>average_rating</w:t>
+      </w:r>
+      <w:proofErr w:type="spellEnd"/>
+      <w:r>
+        <w:t xml:space="preserve">" but dichotomized, where 4 was chosen as the </w:t>
       </w:r>
       <w:r>
         <w:t xml:space="preserve">threshold </w:t>
@@ -1474,7 +1785,23 @@
         <w:t xml:space="preserve"> </w:t>
       </w:r>
       <w:r>
-        <w:t>since it practically corresponds to the median of the distribution (HigRat = 42.5%, LMRat = 57.4%). S</w:t>
+        <w:t>since it practically corresponds to the median of the distribution (</w:t>
+      </w:r>
+      <w:proofErr w:type="spellStart"/>
+      <w:r>
+        <w:t>HigRat</w:t>
+      </w:r>
+      <w:proofErr w:type="spellEnd"/>
+      <w:r>
+        <w:t xml:space="preserve"> = 42.5%, </w:t>
+      </w:r>
+      <w:proofErr w:type="spellStart"/>
+      <w:r>
+        <w:t>LMRat</w:t>
+      </w:r>
+      <w:proofErr w:type="spellEnd"/>
+      <w:r>
+        <w:t xml:space="preserve"> = 57.4%). S</w:t>
       </w:r>
       <w:r>
         <w:t>o that</w:t>
@@ -1483,7 +1810,15 @@
         <w:t>,</w:t>
       </w:r>
       <w:r>
-        <w:t xml:space="preserve"> those books with a score higher than this value were classified as high rating and the rest as low rating. The new objective will be to establish whether, based on the available characteristics, it is possible to estimate whether a book will be ranked with a high score or not. For this exercise, the following methods were applied: Logistic Regression (LR with solver="lbfgs"), Linear Discriminant Analysis (</w:t>
+        <w:t xml:space="preserve"> those books with a score higher than this value were classified as high rating and the rest as low rating. The new objective will be to establish whether, based on the available characteristics, it is possible to estimate whether a book will be ranked with a high score or not. For this exercise, the following methods were applied: Logistic Regression (LR with solver="</w:t>
+      </w:r>
+      <w:proofErr w:type="spellStart"/>
+      <w:r>
+        <w:t>lbfgs</w:t>
+      </w:r>
+      <w:proofErr w:type="spellEnd"/>
+      <w:r>
+        <w:t>"), Linear Discriminant Analysis (</w:t>
       </w:r>
       <w:r>
         <w:t>LDA</w:t>
@@ -1602,7 +1937,11 @@
         <w:jc w:val="both"/>
       </w:pPr>
       <w:r>
-        <w:t>Given the set of hyperparameters to be estimated, both methods yield very similar results. It's crucial to emphasize that the estimation was done for the probability of belonging to each category rather than directly predicting the category itself. Both of these methods offer such options, enabling the selection of a cut-off point based on the chosen indicator by the analyst</w:t>
+        <w:t xml:space="preserve">Given the set of hyperparameters to be estimated, both methods yield very similar results. It's crucial to emphasize that the estimation was done for the probability of belonging to each category rather than directly predicting the category itself. Both of these methods offer such options, enabling the selection of a cut-off point based on the chosen indicator by the </w:t>
+      </w:r>
+      <w:proofErr w:type="gramStart"/>
+      <w:r>
+        <w:t>analyst</w:t>
       </w:r>
       <w:r>
         <w:rPr>
@@ -1613,8 +1952,13 @@
         <w:t>.</w:t>
       </w:r>
       <w:r>
-        <w:t xml:space="preserve">. The </w:t>
-      </w:r>
+        <w:t>.</w:t>
+      </w:r>
+      <w:proofErr w:type="gramEnd"/>
+      <w:r>
+        <w:t xml:space="preserve"> The </w:t>
+      </w:r>
+      <w:proofErr w:type="spellStart"/>
       <w:r>
         <w:rPr>
           <w:i/>
@@ -1622,26 +1966,38 @@
         </w:rPr>
         <w:t>fbeta_score</w:t>
       </w:r>
+      <w:proofErr w:type="spellEnd"/>
       <w:r>
         <w:t xml:space="preserve"> method from </w:t>
       </w:r>
+      <w:proofErr w:type="spellStart"/>
       <w:r>
         <w:rPr>
           <w:i/>
           <w:iCs/>
         </w:rPr>
-        <w:t xml:space="preserve">sklearn.metrics </w:t>
-      </w:r>
-      <w:r>
-        <w:t xml:space="preserve">was used for this purpose, however in the end the cut-off point that does not seem to sacrifice so much f1-score or precision per category is one closer to the original proportion between the categories and not necessarily the one suggested by the method, in any case, the definition of the cut-off point will depend on the objectives of the business case. The following table summarizes the methods with the best parameters found by </w:t>
-      </w:r>
+        <w:t>sklearn.metrics</w:t>
+      </w:r>
+      <w:proofErr w:type="spellEnd"/>
       <w:r>
         <w:rPr>
           <w:i/>
           <w:iCs/>
         </w:rPr>
+        <w:t xml:space="preserve"> </w:t>
+      </w:r>
+      <w:r>
+        <w:t xml:space="preserve">was used for this purpose, however in the end the cut-off point that does not seem to sacrifice so much f1-score or precision per category is one closer to the original proportion between the categories and not necessarily the one suggested by the method, in any case, the definition of the cut-off point will depend on the objectives of the business case. The following table summarizes the methods with the best parameters found by </w:t>
+      </w:r>
+      <w:proofErr w:type="spellStart"/>
+      <w:r>
+        <w:rPr>
+          <w:i/>
+          <w:iCs/>
+        </w:rPr>
         <w:t>RandomizedSearchCV</w:t>
       </w:r>
+      <w:proofErr w:type="spellEnd"/>
       <w:r>
         <w:t>, given the grid of parameters provided, the results for the best estimator in the cross-validations, the cut-off point chosen to create the categories (from the estimated probabilities), and the area under the curve given the established cut-off point.</w:t>
       </w:r>
@@ -1808,13 +2164,29 @@
         <w:t>classification report is shown. The observed values, hovering around 0.6, indicate that there is much room for improvement in the model.</w:t>
       </w:r>
       <w:r>
-        <w:t xml:space="preserve"> Finally, the "author_books_avg_rating" variable was added to the dataset and the RF model was run again. As explained before, this variable is based on the </w:t>
+        <w:t xml:space="preserve"> Finally, the "</w:t>
+      </w:r>
+      <w:proofErr w:type="spellStart"/>
+      <w:r>
+        <w:t>author_books_avg_rating</w:t>
+      </w:r>
+      <w:proofErr w:type="spellEnd"/>
+      <w:r>
+        <w:t xml:space="preserve">" variable was added to the dataset and the RF model was run again. As explained before, this variable is based on the </w:t>
       </w:r>
       <w:r>
         <w:t xml:space="preserve">variable to be predicted </w:t>
       </w:r>
       <w:r>
-        <w:t>"average_rating"</w:t>
+        <w:t>"</w:t>
+      </w:r>
+      <w:proofErr w:type="spellStart"/>
+      <w:r>
+        <w:t>average_rating</w:t>
+      </w:r>
+      <w:proofErr w:type="spellEnd"/>
+      <w:r>
+        <w:t>"</w:t>
       </w:r>
       <w:r>
         <w:t>,</w:t>
@@ -2283,7 +2655,15 @@
         <w:t>Distribution</w:t>
       </w:r>
       <w:r>
-        <w:t xml:space="preserve">s and Box-plot </w:t>
+        <w:t xml:space="preserve">s and </w:t>
+      </w:r>
+      <w:proofErr w:type="gramStart"/>
+      <w:r>
+        <w:t>Box-plot</w:t>
+      </w:r>
+      <w:proofErr w:type="gramEnd"/>
+      <w:r>
+        <w:t xml:space="preserve"> </w:t>
       </w:r>
       <w:r>
         <w:t>of numerical variables</w:t>
@@ -2493,8 +2873,13 @@
       <w:r>
         <w:t xml:space="preserve"> </w:t>
       </w:r>
-      <w:r>
-        <w:t>Box-plot of average rating by language code grouped</w:t>
+      <w:proofErr w:type="gramStart"/>
+      <w:r>
+        <w:t>Box-plot</w:t>
+      </w:r>
+      <w:proofErr w:type="gramEnd"/>
+      <w:r>
+        <w:t xml:space="preserve"> of average rating by language code grouped</w:t>
       </w:r>
     </w:p>
     <w:p>
@@ -3348,8 +3733,21 @@
         <w:t xml:space="preserve"> Classification report </w:t>
       </w:r>
       <w:r>
-        <w:t>adding "author_books_avg_rating" variable</w:t>
-      </w:r>
+        <w:t>adding "</w:t>
+      </w:r>
+      <w:proofErr w:type="spellStart"/>
+      <w:r>
+        <w:t>author_books_avg_rating</w:t>
+      </w:r>
+      <w:proofErr w:type="spellEnd"/>
+      <w:r>
+        <w:t xml:space="preserve">" </w:t>
+      </w:r>
+      <w:proofErr w:type="gramStart"/>
+      <w:r>
+        <w:t>variable</w:t>
+      </w:r>
+      <w:proofErr w:type="gramEnd"/>
     </w:p>
     <w:p>
       <w:pPr>
@@ -3470,6 +3868,14 @@
         </w:tabs>
         <w:spacing w:line="240" w:lineRule="auto"/>
       </w:pPr>
+      <w:hyperlink r:id="rId24" w:history="1">
+        <w:r>
+          <w:rPr>
+            <w:rStyle w:val="Hyperlink"/>
+          </w:rPr>
+          <w:t>https://github.com/ma23dsti/PythonMLProj</w:t>
+        </w:r>
+      </w:hyperlink>
     </w:p>
     <w:p>
       <w:pPr>
@@ -3493,15 +3899,7 @@
           <w:color w:val="1F2328"/>
           <w:shd w:val="clear" w:color="auto" w:fill="FFFFFF"/>
         </w:rPr>
-        <w:t> </w:t>
-      </w:r>
-      <w:r>
-        <w:rPr>
-          <w:rFonts w:ascii="Segoe UI" w:hAnsi="Segoe UI" w:cs="Segoe UI"/>
-          <w:color w:val="1F2328"/>
-          <w:shd w:val="clear" w:color="auto" w:fill="FFFFFF"/>
-        </w:rPr>
-        <w:t>repository for hosting</w:t>
+        <w:t> repository for hosting</w:t>
       </w:r>
     </w:p>
     <w:p>
@@ -3513,6 +3911,9 @@
         <w:spacing w:line="240" w:lineRule="auto"/>
       </w:pPr>
       <w:r>
+        <w:rPr>
+          <w:noProof/>
+        </w:rPr>
         <w:drawing>
           <wp:inline distT="0" distB="0" distL="0" distR="0" wp14:anchorId="7D498070" wp14:editId="4F9DB143">
             <wp:extent cx="3141895" cy="1564025"/>
@@ -3529,7 +3930,7 @@
                     <pic:cNvPicPr/>
                   </pic:nvPicPr>
                   <pic:blipFill>
-                    <a:blip r:embed="rId24"/>
+                    <a:blip r:embed="rId25"/>
                     <a:stretch>
                       <a:fillRect/>
                     </a:stretch>
@@ -3567,13 +3968,23 @@
         </w:tabs>
         <w:spacing w:line="240" w:lineRule="auto"/>
       </w:pPr>
+      <w:proofErr w:type="spellStart"/>
       <w:r>
         <w:rPr>
           <w:rFonts w:ascii="Segoe UI" w:hAnsi="Segoe UI" w:cs="Segoe UI"/>
           <w:color w:val="1F2328"/>
           <w:shd w:val="clear" w:color="auto" w:fill="FFFFFF"/>
         </w:rPr>
-        <w:t>Wep App</w:t>
+        <w:t>Wep</w:t>
+      </w:r>
+      <w:proofErr w:type="spellEnd"/>
+      <w:r>
+        <w:rPr>
+          <w:rFonts w:ascii="Segoe UI" w:hAnsi="Segoe UI" w:cs="Segoe UI"/>
+          <w:color w:val="1F2328"/>
+          <w:shd w:val="clear" w:color="auto" w:fill="FFFFFF"/>
+        </w:rPr>
+        <w:t xml:space="preserve"> App</w:t>
       </w:r>
     </w:p>
     <w:p>
@@ -3584,7 +3995,7 @@
         </w:tabs>
         <w:spacing w:line="240" w:lineRule="auto"/>
       </w:pPr>
-      <w:hyperlink r:id="rId25" w:history="1">
+      <w:hyperlink r:id="rId26" w:history="1">
         <w:r>
           <w:rPr>
             <w:rStyle w:val="Hyperlink"/>
@@ -3630,7 +4041,7 @@
                     <pic:cNvPicPr/>
                   </pic:nvPicPr>
                   <pic:blipFill>
-                    <a:blip r:embed="rId26"/>
+                    <a:blip r:embed="rId27"/>
                     <a:stretch>
                       <a:fillRect/>
                     </a:stretch>
@@ -3667,8 +4078,8 @@
         <w:tblLook w:val="04A0" w:firstRow="1" w:lastRow="0" w:firstColumn="1" w:lastColumn="0" w:noHBand="0" w:noVBand="1"/>
       </w:tblPr>
       <w:tblGrid>
-        <w:gridCol w:w="5300"/>
-        <w:gridCol w:w="5300"/>
+        <w:gridCol w:w="5194"/>
+        <w:gridCol w:w="5406"/>
       </w:tblGrid>
       <w:tr>
         <w:trPr>
@@ -3695,8 +4106,8 @@
                 <w:color w:val="000000" w:themeColor="text1"/>
               </w:rPr>
               <w:drawing>
-                <wp:inline distT="0" distB="0" distL="0" distR="0" wp14:anchorId="3C4F893A" wp14:editId="1BE5DAC8">
-                  <wp:extent cx="2691196" cy="2476717"/>
+                <wp:inline distT="0" distB="0" distL="0" distR="0" wp14:anchorId="3C4F893A" wp14:editId="0B3BAC1D">
+                  <wp:extent cx="2732360" cy="2514600"/>
                   <wp:effectExtent l="0" t="0" r="0" b="0"/>
                   <wp:docPr id="1999223657" name="Picture 1" descr="A screenshot of a computer&#10;&#10;Description automatically generated"/>
                   <wp:cNvGraphicFramePr>
@@ -3710,7 +4121,7 @@
                           <pic:cNvPicPr/>
                         </pic:nvPicPr>
                         <pic:blipFill>
-                          <a:blip r:embed="rId27"/>
+                          <a:blip r:embed="rId28"/>
                           <a:stretch>
                             <a:fillRect/>
                           </a:stretch>
@@ -3718,7 +4129,7 @@
                         <pic:spPr>
                           <a:xfrm>
                             <a:off x="0" y="0"/>
-                            <a:ext cx="2705810" cy="2490166"/>
+                            <a:ext cx="2764027" cy="2543743"/>
                           </a:xfrm>
                           <a:prstGeom prst="rect">
                             <a:avLst/>
@@ -3748,12 +4159,13 @@
             <w:r>
               <w:rPr>
                 <w:rFonts w:ascii="Calibri" w:eastAsia="Calibri" w:hAnsi="Calibri" w:cs="Calibri"/>
+                <w:noProof/>
                 <w:color w:val="000000" w:themeColor="text1"/>
               </w:rPr>
               <w:drawing>
-                <wp:inline distT="0" distB="0" distL="0" distR="0" wp14:anchorId="43E97B41" wp14:editId="236FBC1A">
-                  <wp:extent cx="2526217" cy="1365099"/>
-                  <wp:effectExtent l="0" t="0" r="7620" b="6985"/>
+                <wp:inline distT="0" distB="0" distL="0" distR="0" wp14:anchorId="43E97B41" wp14:editId="0684B73D">
+                  <wp:extent cx="3296198" cy="1781175"/>
+                  <wp:effectExtent l="0" t="0" r="0" b="0"/>
                   <wp:docPr id="966398157" name="Picture 1" descr="A screenshot of a book rating&#10;&#10;Description automatically generated"/>
                   <wp:cNvGraphicFramePr>
                     <a:graphicFrameLocks xmlns:a="http://schemas.openxmlformats.org/drawingml/2006/main" noChangeAspect="1"/>
@@ -3766,7 +4178,7 @@
                           <pic:cNvPicPr/>
                         </pic:nvPicPr>
                         <pic:blipFill>
-                          <a:blip r:embed="rId28"/>
+                          <a:blip r:embed="rId29"/>
                           <a:stretch>
                             <a:fillRect/>
                           </a:stretch>
@@ -3774,7 +4186,7 @@
                         <pic:spPr>
                           <a:xfrm>
                             <a:off x="0" y="0"/>
-                            <a:ext cx="2538928" cy="1371967"/>
+                            <a:ext cx="3318615" cy="1793288"/>
                           </a:xfrm>
                           <a:prstGeom prst="rect">
                             <a:avLst/>
@@ -3804,9 +4216,9 @@
       </w:pPr>
     </w:p>
     <w:sectPr>
-      <w:headerReference w:type="default" r:id="rId29"/>
-      <w:footerReference w:type="default" r:id="rId30"/>
-      <w:headerReference w:type="first" r:id="rId31"/>
+      <w:headerReference w:type="default" r:id="rId30"/>
+      <w:footerReference w:type="default" r:id="rId31"/>
+      <w:headerReference w:type="first" r:id="rId32"/>
       <w:pgSz w:w="12240" w:h="15840"/>
       <w:pgMar w:top="1440" w:right="900" w:bottom="1440" w:left="900" w:header="720" w:footer="720" w:gutter="0"/>
       <w:pgNumType w:start="0"/>
@@ -6259,6 +6671,10 @@
 </file>
 
 <file path=customXml/item1.xml><?xml version="1.0" encoding="utf-8"?>
+<b:Sources xmlns:b="http://schemas.openxmlformats.org/officeDocument/2006/bibliography" xmlns="http://schemas.openxmlformats.org/officeDocument/2006/bibliography" SelectedStyle="\APASixthEditionOfficeOnline.xsl" StyleName="APA" Version="6"/>
+</file>
+
+<file path=customXml/item2.xml><?xml version="1.0" encoding="utf-8"?>
 <p:properties xmlns:p="http://schemas.microsoft.com/office/2006/metadata/properties" xmlns:xsi="http://www.w3.org/2001/XMLSchema-instance" xmlns:pc="http://schemas.microsoft.com/office/infopath/2007/PartnerControls">
   <documentManagement>
     <_ip_UnifiedCompliancePolicyUIAction xmlns="http://schemas.microsoft.com/sharepoint/v3" xsi:nil="true"/>
@@ -6278,20 +6694,7 @@
 </p:properties>
 </file>
 
-<file path=customXml/item2.xml><?xml version="1.0" encoding="utf-8"?>
-<b:Sources xmlns:b="http://schemas.openxmlformats.org/officeDocument/2006/bibliography" xmlns="http://schemas.openxmlformats.org/officeDocument/2006/bibliography" SelectedStyle="\APASixthEditionOfficeOnline.xsl" StyleName="APA" Version="6"/>
-</file>
-
 <file path=customXml/item3.xml><?xml version="1.0" encoding="utf-8"?>
-<?mso-contentType ?>
-<FormTemplates xmlns="http://schemas.microsoft.com/sharepoint/v3/contenttype/forms">
-  <Display>DocumentLibraryForm</Display>
-  <Edit>DocumentLibraryForm</Edit>
-  <New>DocumentLibraryForm</New>
-</FormTemplates>
-</file>
-
-<file path=customXml/item4.xml><?xml version="1.0" encoding="utf-8"?>
 <ct:contentTypeSchema xmlns:ct="http://schemas.microsoft.com/office/2006/metadata/contentType" xmlns:ma="http://schemas.microsoft.com/office/2006/metadata/properties/metaAttributes" ct:_="" ma:_="" ma:contentTypeName="Document" ma:contentTypeID="0x01010079F111ED35F8CC479449609E8A0923A6" ma:contentTypeVersion="26" ma:contentTypeDescription="Create a new document." ma:contentTypeScope="" ma:versionID="ac37c1753acd5e330d2062ccec26ea66">
   <xsd:schema xmlns:xsd="http://www.w3.org/2001/XMLSchema" xmlns:xs="http://www.w3.org/2001/XMLSchema" xmlns:p="http://schemas.microsoft.com/office/2006/metadata/properties" xmlns:ns1="http://schemas.microsoft.com/sharepoint/v3" xmlns:ns2="71af3243-3dd4-4a8d-8c0d-dd76da1f02a5" xmlns:ns3="16c05727-aa75-4e4a-9b5f-8a80a1165891" xmlns:ns4="230e9df3-be65-4c73-a93b-d1236ebd677e" targetNamespace="http://schemas.microsoft.com/office/2006/metadata/properties" ma:root="true" ma:fieldsID="3b340c7101c92c5120abd06486f94548" ns1:_="" ns2:_="" ns3:_="" ns4:_="">
     <xsd:import namespace="http://schemas.microsoft.com/sharepoint/v3"/>
@@ -6591,7 +6994,24 @@
 </ct:contentTypeSchema>
 </file>
 
+<file path=customXml/item4.xml><?xml version="1.0" encoding="utf-8"?>
+<?mso-contentType ?>
+<FormTemplates xmlns="http://schemas.microsoft.com/sharepoint/v3/contenttype/forms">
+  <Display>DocumentLibraryForm</Display>
+  <Edit>DocumentLibraryForm</Edit>
+  <New>DocumentLibraryForm</New>
+</FormTemplates>
+</file>
+
 <file path=customXml/itemProps1.xml><?xml version="1.0" encoding="utf-8"?>
+<ds:datastoreItem xmlns:ds="http://schemas.openxmlformats.org/officeDocument/2006/customXml" ds:itemID="{5BF6DE97-FD19-4EBE-A320-8C5802C743F1}">
+  <ds:schemaRefs>
+    <ds:schemaRef ds:uri="http://schemas.openxmlformats.org/officeDocument/2006/bibliography"/>
+  </ds:schemaRefs>
+</ds:datastoreItem>
+</file>
+
+<file path=customXml/itemProps2.xml><?xml version="1.0" encoding="utf-8"?>
 <ds:datastoreItem xmlns:ds="http://schemas.openxmlformats.org/officeDocument/2006/customXml" ds:itemID="{C7DCE20C-610A-4626-841D-1F10857B445E}">
   <ds:schemaRefs>
     <ds:schemaRef ds:uri="http://schemas.microsoft.com/office/2006/metadata/properties"/>
@@ -6603,23 +7023,7 @@
 </ds:datastoreItem>
 </file>
 
-<file path=customXml/itemProps2.xml><?xml version="1.0" encoding="utf-8"?>
-<ds:datastoreItem xmlns:ds="http://schemas.openxmlformats.org/officeDocument/2006/customXml" ds:itemID="{5BF6DE97-FD19-4EBE-A320-8C5802C743F1}">
-  <ds:schemaRefs>
-    <ds:schemaRef ds:uri="http://schemas.openxmlformats.org/officeDocument/2006/bibliography"/>
-  </ds:schemaRefs>
-</ds:datastoreItem>
-</file>
-
 <file path=customXml/itemProps3.xml><?xml version="1.0" encoding="utf-8"?>
-<ds:datastoreItem xmlns:ds="http://schemas.openxmlformats.org/officeDocument/2006/customXml" ds:itemID="{2D686CB8-6245-413C-A355-156513A377FC}">
-  <ds:schemaRefs>
-    <ds:schemaRef ds:uri="http://schemas.microsoft.com/sharepoint/v3/contenttype/forms"/>
-  </ds:schemaRefs>
-</ds:datastoreItem>
-</file>
-
-<file path=customXml/itemProps4.xml><?xml version="1.0" encoding="utf-8"?>
 <ds:datastoreItem xmlns:ds="http://schemas.openxmlformats.org/officeDocument/2006/customXml" ds:itemID="{3B411A11-DDA3-4BC4-B0BC-14026E6D5DF4}">
   <ds:schemaRefs>
     <ds:schemaRef ds:uri="http://schemas.microsoft.com/office/2006/metadata/contentType"/>
@@ -6638,4 +7042,12 @@
     <ds:schemaRef ds:uri="http://schemas.microsoft.com/internal/obd"/>
   </ds:schemaRefs>
 </ds:datastoreItem>
+</file>
+
+<file path=customXml/itemProps4.xml><?xml version="1.0" encoding="utf-8"?>
+<ds:datastoreItem xmlns:ds="http://schemas.openxmlformats.org/officeDocument/2006/customXml" ds:itemID="{2D686CB8-6245-413C-A355-156513A377FC}">
+  <ds:schemaRefs>
+    <ds:schemaRef ds:uri="http://schemas.microsoft.com/sharepoint/v3/contenttype/forms"/>
+  </ds:schemaRefs>
+</ds:datastoreItem>
 </file>
</xml_diff>

<commit_message>
Add info on Building and CI in the report. Add the model and transformers in the artifacts of the build
</commit_message>
<xml_diff>
--- a/Report/Project_report.docx
+++ b/Report/Project_report.docx
@@ -2281,7 +2281,19 @@
         <w:jc w:val="both"/>
       </w:pPr>
       <w:r>
-        <w:t xml:space="preserve">It is worth mentioning that for the final implementation, the random forest method was selected, which is hosted in a git repository and a simple deployment exercise was performed on a web site (more detail in </w:t>
+        <w:t xml:space="preserve">It is worth mentioning that for the final implementation, the random forest method was selected, which is hosted in a git repository </w:t>
+      </w:r>
+      <w:r>
+        <w:t>(daily build run</w:t>
+      </w:r>
+      <w:r>
+        <w:t>s</w:t>
+      </w:r>
+      <w:r>
+        <w:t xml:space="preserve"> automatically as well through a Continuous Integration) </w:t>
+      </w:r>
+      <w:r>
+        <w:t xml:space="preserve">and a simple deployment exercise was performed on a web site (more detail in </w:t>
       </w:r>
       <w:r>
         <w:rPr>
@@ -2310,7 +2322,19 @@
         <w:rPr>
           <w:u w:val="single"/>
         </w:rPr>
-        <w:t>Appendix 9</w:t>
+        <w:t>Appen</w:t>
+      </w:r>
+      <w:r>
+        <w:rPr>
+          <w:u w:val="single"/>
+        </w:rPr>
+        <w:t>d</w:t>
+      </w:r>
+      <w:r>
+        <w:rPr>
+          <w:u w:val="single"/>
+        </w:rPr>
+        <w:t>ix 9</w:t>
       </w:r>
       <w:r>
         <w:rPr>
@@ -2361,7 +2385,6 @@
         <w:spacing w:line="240" w:lineRule="auto"/>
       </w:pPr>
       <w:r>
-        <w:lastRenderedPageBreak/>
         <w:t>Appendix</w:t>
       </w:r>
     </w:p>
@@ -2848,7 +2871,6 @@
       </w:pPr>
       <w:bookmarkStart w:id="2" w:name="_Ref159174909"/>
       <w:r>
-        <w:lastRenderedPageBreak/>
         <w:t xml:space="preserve">Appendix </w:t>
       </w:r>
       <w:r>
@@ -3146,7 +3168,6 @@
         <w:spacing w:line="240" w:lineRule="auto"/>
       </w:pPr>
       <w:r>
-        <w:lastRenderedPageBreak/>
         <w:t xml:space="preserve">Appendix </w:t>
       </w:r>
       <w:r>
@@ -3175,7 +3196,7 @@
     <w:tbl>
       <w:tblPr>
         <w:tblStyle w:val="TableGrid"/>
-        <w:tblW w:w="10345" w:type="dxa"/>
+        <w:tblW w:w="10224" w:type="dxa"/>
         <w:jc w:val="center"/>
         <w:tblBorders>
           <w:top w:val="single" w:sz="4" w:space="0" w:color="808080" w:themeColor="background1" w:themeShade="80"/>
@@ -3189,17 +3210,17 @@
         <w:tblLook w:val="04A0" w:firstRow="1" w:lastRow="0" w:firstColumn="1" w:lastColumn="0" w:noHBand="0" w:noVBand="1"/>
       </w:tblPr>
       <w:tblGrid>
-        <w:gridCol w:w="5215"/>
-        <w:gridCol w:w="5130"/>
+        <w:gridCol w:w="5154"/>
+        <w:gridCol w:w="5070"/>
       </w:tblGrid>
       <w:tr>
         <w:trPr>
-          <w:trHeight w:val="4508"/>
+          <w:trHeight w:val="4368"/>
           <w:jc w:val="center"/>
         </w:trPr>
         <w:tc>
           <w:tcPr>
-            <w:tcW w:w="5215" w:type="dxa"/>
+            <w:tcW w:w="5154" w:type="dxa"/>
           </w:tcPr>
           <w:p>
             <w:pPr>
@@ -3296,7 +3317,7 @@
         </w:tc>
         <w:tc>
           <w:tcPr>
-            <w:tcW w:w="5130" w:type="dxa"/>
+            <w:tcW w:w="5070" w:type="dxa"/>
           </w:tcPr>
           <w:p>
             <w:pPr>
@@ -3458,9 +3479,9 @@
           <w:noProof/>
         </w:rPr>
         <w:drawing>
-          <wp:inline distT="0" distB="0" distL="0" distR="0" wp14:anchorId="25CA35DE" wp14:editId="46F4D161">
-            <wp:extent cx="3231198" cy="1864738"/>
-            <wp:effectExtent l="0" t="0" r="7620" b="2540"/>
+          <wp:inline distT="0" distB="0" distL="0" distR="0" wp14:anchorId="25CA35DE" wp14:editId="6A346E4B">
+            <wp:extent cx="2943225" cy="1698546"/>
+            <wp:effectExtent l="0" t="0" r="0" b="0"/>
             <wp:docPr id="1648792063" name="Picture 5"/>
             <wp:cNvGraphicFramePr>
               <a:graphicFrameLocks xmlns:a="http://schemas.openxmlformats.org/drawingml/2006/main" noChangeAspect="1"/>
@@ -3490,7 +3511,7 @@
                   <pic:spPr bwMode="auto">
                     <a:xfrm>
                       <a:off x="0" y="0"/>
-                      <a:ext cx="3242604" cy="1871320"/>
+                      <a:ext cx="3000176" cy="1731413"/>
                     </a:xfrm>
                     <a:prstGeom prst="rect">
                       <a:avLst/>
@@ -3853,12 +3874,15 @@
       </w:r>
       <w:bookmarkEnd w:id="7"/>
       <w:r>
-        <w:t xml:space="preserve"> Deployment</w:t>
+        <w:t xml:space="preserve"> </w:t>
+      </w:r>
+      <w:r>
+        <w:t xml:space="preserve">Hosting, Building and </w:t>
+      </w:r>
+      <w:r>
+        <w:t>Deployment</w:t>
       </w:r>
       <w:bookmarkEnd w:id="8"/>
-      <w:r>
-        <w:t xml:space="preserve"> and hosting</w:t>
-      </w:r>
     </w:p>
     <w:p>
       <w:pPr>
@@ -3868,6 +3892,58 @@
         </w:tabs>
         <w:spacing w:line="240" w:lineRule="auto"/>
       </w:pPr>
+    </w:p>
+    <w:p>
+      <w:pPr>
+        <w:pStyle w:val="CaptionCallout"/>
+        <w:tabs>
+          <w:tab w:val="left" w:pos="450"/>
+        </w:tabs>
+        <w:spacing w:line="240" w:lineRule="auto"/>
+        <w:rPr>
+          <w:rStyle w:val="Hyperlink"/>
+        </w:rPr>
+      </w:pPr>
+      <w:r>
+        <w:rPr>
+          <w:rFonts w:ascii="Segoe UI" w:hAnsi="Segoe UI" w:cs="Segoe UI"/>
+          <w:color w:val="1F2328"/>
+          <w:shd w:val="clear" w:color="auto" w:fill="FFFFFF"/>
+        </w:rPr>
+        <w:t>GitHub</w:t>
+      </w:r>
+      <w:r>
+        <w:rPr>
+          <w:rFonts w:ascii="Segoe UI" w:hAnsi="Segoe UI" w:cs="Segoe UI"/>
+          <w:color w:val="1F2328"/>
+          <w:shd w:val="clear" w:color="auto" w:fill="FFFFFF"/>
+        </w:rPr>
+        <w:t> repository for hosting</w:t>
+      </w:r>
+      <w:r>
+        <w:rPr>
+          <w:rFonts w:ascii="Segoe UI" w:hAnsi="Segoe UI" w:cs="Segoe UI"/>
+          <w:color w:val="1F2328"/>
+          <w:shd w:val="clear" w:color="auto" w:fill="FFFFFF"/>
+        </w:rPr>
+        <w:t xml:space="preserve"> and building: Continuous Integration (CI) with Artifacts produced.</w:t>
+      </w:r>
+      <w:r>
+        <w:rPr>
+          <w:rFonts w:ascii="Segoe UI" w:hAnsi="Segoe UI" w:cs="Segoe UI"/>
+          <w:color w:val="1F2328"/>
+          <w:shd w:val="clear" w:color="auto" w:fill="FFFFFF"/>
+        </w:rPr>
+        <w:br/>
+      </w:r>
+      <w:r>
+        <w:rPr>
+          <w:rFonts w:ascii="Segoe UI" w:hAnsi="Segoe UI" w:cs="Segoe UI"/>
+          <w:color w:val="1F2328"/>
+          <w:shd w:val="clear" w:color="auto" w:fill="FFFFFF"/>
+        </w:rPr>
+        <w:br/>
+      </w:r>
       <w:hyperlink r:id="rId24" w:history="1">
         <w:r>
           <w:rPr>
@@ -3885,22 +3961,6 @@
         </w:tabs>
         <w:spacing w:line="240" w:lineRule="auto"/>
       </w:pPr>
-      <w:r>
-        <w:rPr>
-          <w:rFonts w:ascii="Segoe UI" w:hAnsi="Segoe UI" w:cs="Segoe UI"/>
-          <w:color w:val="1F2328"/>
-          <w:shd w:val="clear" w:color="auto" w:fill="FFFFFF"/>
-        </w:rPr>
-        <w:t>GitHub</w:t>
-      </w:r>
-      <w:r>
-        <w:rPr>
-          <w:rFonts w:ascii="Segoe UI" w:hAnsi="Segoe UI" w:cs="Segoe UI"/>
-          <w:color w:val="1F2328"/>
-          <w:shd w:val="clear" w:color="auto" w:fill="FFFFFF"/>
-        </w:rPr>
-        <w:t> repository for hosting</w:t>
-      </w:r>
     </w:p>
     <w:p>
       <w:pPr>
@@ -3909,16 +3969,17 @@
           <w:tab w:val="left" w:pos="450"/>
         </w:tabs>
         <w:spacing w:line="240" w:lineRule="auto"/>
-      </w:pPr>
-      <w:r>
-        <w:rPr>
-          <w:noProof/>
-        </w:rPr>
+        <w:jc w:val="center"/>
+        <w:rPr>
+          <w:b w:val="0"/>
+        </w:rPr>
+      </w:pPr>
+      <w:r>
         <w:drawing>
-          <wp:inline distT="0" distB="0" distL="0" distR="0" wp14:anchorId="7D498070" wp14:editId="4F9DB143">
-            <wp:extent cx="3141895" cy="1564025"/>
-            <wp:effectExtent l="0" t="0" r="1905" b="0"/>
-            <wp:docPr id="891748438" name="Picture 1" descr="A screenshot of a computer&#10;&#10;Description automatically generated"/>
+          <wp:inline distT="0" distB="0" distL="0" distR="0" wp14:anchorId="6E6EF862" wp14:editId="7CB9B38B">
+            <wp:extent cx="6300235" cy="3038475"/>
+            <wp:effectExtent l="0" t="0" r="0" b="0"/>
+            <wp:docPr id="1399713998" name="Picture 1" descr="A screenshot of a computer&#10;&#10;Description automatically generated"/>
             <wp:cNvGraphicFramePr>
               <a:graphicFrameLocks xmlns:a="http://schemas.openxmlformats.org/drawingml/2006/main" noChangeAspect="1"/>
             </wp:cNvGraphicFramePr>
@@ -3926,7 +3987,7 @@
               <a:graphicData uri="http://schemas.openxmlformats.org/drawingml/2006/picture">
                 <pic:pic xmlns:pic="http://schemas.openxmlformats.org/drawingml/2006/picture">
                   <pic:nvPicPr>
-                    <pic:cNvPr id="891748438" name="Picture 1" descr="A screenshot of a computer&#10;&#10;Description automatically generated"/>
+                    <pic:cNvPr id="1399713998" name="Picture 1" descr="A screenshot of a computer&#10;&#10;Description automatically generated"/>
                     <pic:cNvPicPr/>
                   </pic:nvPicPr>
                   <pic:blipFill>
@@ -3938,7 +3999,7 @@
                   <pic:spPr>
                     <a:xfrm>
                       <a:off x="0" y="0"/>
-                      <a:ext cx="3156158" cy="1571125"/>
+                      <a:ext cx="6300235" cy="3038475"/>
                     </a:xfrm>
                     <a:prstGeom prst="rect">
                       <a:avLst/>
@@ -3958,6 +4019,9 @@
           <w:tab w:val="left" w:pos="450"/>
         </w:tabs>
         <w:spacing w:line="240" w:lineRule="auto"/>
+        <w:rPr>
+          <w:b w:val="0"/>
+        </w:rPr>
       </w:pPr>
     </w:p>
     <w:p>
@@ -3967,23 +4031,79 @@
           <w:tab w:val="left" w:pos="450"/>
         </w:tabs>
         <w:spacing w:line="240" w:lineRule="auto"/>
-      </w:pPr>
-      <w:proofErr w:type="spellStart"/>
-      <w:r>
+        <w:jc w:val="center"/>
+        <w:rPr>
+          <w:b w:val="0"/>
+        </w:rPr>
+      </w:pPr>
+      <w:r>
+        <w:drawing>
+          <wp:inline distT="0" distB="0" distL="0" distR="0" wp14:anchorId="4989A2AA" wp14:editId="650E2392">
+            <wp:extent cx="4036821" cy="2105025"/>
+            <wp:effectExtent l="0" t="0" r="1905" b="0"/>
+            <wp:docPr id="14361022" name="Picture 1" descr="A screenshot of a computer&#10;&#10;Description automatically generated"/>
+            <wp:cNvGraphicFramePr>
+              <a:graphicFrameLocks xmlns:a="http://schemas.openxmlformats.org/drawingml/2006/main" noChangeAspect="1"/>
+            </wp:cNvGraphicFramePr>
+            <a:graphic xmlns:a="http://schemas.openxmlformats.org/drawingml/2006/main">
+              <a:graphicData uri="http://schemas.openxmlformats.org/drawingml/2006/picture">
+                <pic:pic xmlns:pic="http://schemas.openxmlformats.org/drawingml/2006/picture">
+                  <pic:nvPicPr>
+                    <pic:cNvPr id="14361022" name="Picture 1" descr="A screenshot of a computer&#10;&#10;Description automatically generated"/>
+                    <pic:cNvPicPr/>
+                  </pic:nvPicPr>
+                  <pic:blipFill>
+                    <a:blip r:embed="rId26"/>
+                    <a:stretch>
+                      <a:fillRect/>
+                    </a:stretch>
+                  </pic:blipFill>
+                  <pic:spPr>
+                    <a:xfrm>
+                      <a:off x="0" y="0"/>
+                      <a:ext cx="4079199" cy="2127123"/>
+                    </a:xfrm>
+                    <a:prstGeom prst="rect">
+                      <a:avLst/>
+                    </a:prstGeom>
+                  </pic:spPr>
+                </pic:pic>
+              </a:graphicData>
+            </a:graphic>
+          </wp:inline>
+        </w:drawing>
+      </w:r>
+    </w:p>
+    <w:p>
+      <w:pPr>
+        <w:pStyle w:val="CaptionCallout"/>
+        <w:tabs>
+          <w:tab w:val="left" w:pos="450"/>
+        </w:tabs>
+        <w:spacing w:line="240" w:lineRule="auto"/>
         <w:rPr>
           <w:rFonts w:ascii="Segoe UI" w:hAnsi="Segoe UI" w:cs="Segoe UI"/>
           <w:color w:val="1F2328"/>
           <w:shd w:val="clear" w:color="auto" w:fill="FFFFFF"/>
         </w:rPr>
-        <w:t>Wep</w:t>
-      </w:r>
-      <w:proofErr w:type="spellEnd"/>
+      </w:pPr>
+      <w:proofErr w:type="spellStart"/>
       <w:r>
         <w:rPr>
           <w:rFonts w:ascii="Segoe UI" w:hAnsi="Segoe UI" w:cs="Segoe UI"/>
           <w:color w:val="1F2328"/>
           <w:shd w:val="clear" w:color="auto" w:fill="FFFFFF"/>
         </w:rPr>
+        <w:lastRenderedPageBreak/>
+        <w:t>Wep</w:t>
+      </w:r>
+      <w:proofErr w:type="spellEnd"/>
+      <w:r>
+        <w:rPr>
+          <w:rFonts w:ascii="Segoe UI" w:hAnsi="Segoe UI" w:cs="Segoe UI"/>
+          <w:color w:val="1F2328"/>
+          <w:shd w:val="clear" w:color="auto" w:fill="FFFFFF"/>
+        </w:rPr>
         <w:t xml:space="preserve"> App</w:t>
       </w:r>
     </w:p>
@@ -3995,7 +4115,16 @@
         </w:tabs>
         <w:spacing w:line="240" w:lineRule="auto"/>
       </w:pPr>
-      <w:hyperlink r:id="rId26" w:history="1">
+    </w:p>
+    <w:p>
+      <w:pPr>
+        <w:pStyle w:val="CaptionCallout"/>
+        <w:tabs>
+          <w:tab w:val="left" w:pos="450"/>
+        </w:tabs>
+        <w:spacing w:line="240" w:lineRule="auto"/>
+      </w:pPr>
+      <w:hyperlink r:id="rId27" w:history="1">
         <w:r>
           <w:rPr>
             <w:rStyle w:val="Hyperlink"/>
@@ -4026,9 +4155,9 @@
           <w:noProof/>
         </w:rPr>
         <w:drawing>
-          <wp:inline distT="0" distB="0" distL="0" distR="0" wp14:anchorId="4B0EAB99" wp14:editId="78653E97">
-            <wp:extent cx="3913285" cy="741425"/>
-            <wp:effectExtent l="0" t="0" r="0" b="1905"/>
+          <wp:inline distT="0" distB="0" distL="0" distR="0" wp14:anchorId="4B0EAB99" wp14:editId="70170364">
+            <wp:extent cx="6535554" cy="1238250"/>
+            <wp:effectExtent l="0" t="0" r="0" b="0"/>
             <wp:docPr id="605488787" name="Picture 1" descr="A screenshot of a computer&#10;&#10;Description automatically generated"/>
             <wp:cNvGraphicFramePr>
               <a:graphicFrameLocks xmlns:a="http://schemas.openxmlformats.org/drawingml/2006/main" noChangeAspect="1"/>
@@ -4041,7 +4170,7 @@
                     <pic:cNvPicPr/>
                   </pic:nvPicPr>
                   <pic:blipFill>
-                    <a:blip r:embed="rId27"/>
+                    <a:blip r:embed="rId28"/>
                     <a:stretch>
                       <a:fillRect/>
                     </a:stretch>
@@ -4049,7 +4178,7 @@
                   <pic:spPr>
                     <a:xfrm>
                       <a:off x="0" y="0"/>
-                      <a:ext cx="3952426" cy="748841"/>
+                      <a:ext cx="6614264" cy="1253163"/>
                     </a:xfrm>
                     <a:prstGeom prst="rect">
                       <a:avLst/>
@@ -4074,22 +4203,23 @@
     <w:tbl>
       <w:tblPr>
         <w:tblStyle w:val="PlainTable4"/>
-        <w:tblW w:w="10600" w:type="dxa"/>
+        <w:tblW w:w="5601" w:type="dxa"/>
+        <w:jc w:val="center"/>
         <w:tblLook w:val="04A0" w:firstRow="1" w:lastRow="0" w:firstColumn="1" w:lastColumn="0" w:noHBand="0" w:noVBand="1"/>
       </w:tblPr>
       <w:tblGrid>
-        <w:gridCol w:w="5194"/>
-        <w:gridCol w:w="5406"/>
+        <w:gridCol w:w="7641"/>
       </w:tblGrid>
       <w:tr>
         <w:trPr>
           <w:cnfStyle w:val="100000000000" w:firstRow="1" w:lastRow="0" w:firstColumn="0" w:lastColumn="0" w:oddVBand="0" w:evenVBand="0" w:oddHBand="0" w:evenHBand="0" w:firstRowFirstColumn="0" w:firstRowLastColumn="0" w:lastRowFirstColumn="0" w:lastRowLastColumn="0"/>
           <w:trHeight w:val="3738"/>
+          <w:jc w:val="center"/>
         </w:trPr>
         <w:tc>
           <w:tcPr>
             <w:cnfStyle w:val="001000000000" w:firstRow="0" w:lastRow="0" w:firstColumn="1" w:lastColumn="0" w:oddVBand="0" w:evenVBand="0" w:oddHBand="0" w:evenHBand="0" w:firstRowFirstColumn="0" w:firstRowLastColumn="0" w:lastRowFirstColumn="0" w:lastRowLastColumn="0"/>
-            <w:tcW w:w="5300" w:type="dxa"/>
+            <w:tcW w:w="5601" w:type="dxa"/>
           </w:tcPr>
           <w:p>
             <w:pPr>
@@ -4098,6 +4228,7 @@
                 <w:tab w:val="left" w:pos="450"/>
               </w:tabs>
               <w:spacing w:line="240" w:lineRule="auto"/>
+              <w:jc w:val="center"/>
             </w:pPr>
             <w:r>
               <w:rPr>
@@ -4106,8 +4237,8 @@
                 <w:color w:val="000000" w:themeColor="text1"/>
               </w:rPr>
               <w:drawing>
-                <wp:inline distT="0" distB="0" distL="0" distR="0" wp14:anchorId="3C4F893A" wp14:editId="0B3BAC1D">
-                  <wp:extent cx="2732360" cy="2514600"/>
+                <wp:inline distT="0" distB="0" distL="0" distR="0" wp14:anchorId="2297B918" wp14:editId="5C2EB3D9">
+                  <wp:extent cx="3667125" cy="3374867"/>
                   <wp:effectExtent l="0" t="0" r="0" b="0"/>
                   <wp:docPr id="1999223657" name="Picture 1" descr="A screenshot of a computer&#10;&#10;Description automatically generated"/>
                   <wp:cNvGraphicFramePr>
@@ -4121,7 +4252,7 @@
                           <pic:cNvPicPr/>
                         </pic:nvPicPr>
                         <pic:blipFill>
-                          <a:blip r:embed="rId28"/>
+                          <a:blip r:embed="rId29"/>
                           <a:stretch>
                             <a:fillRect/>
                           </a:stretch>
@@ -4129,7 +4260,7 @@
                         <pic:spPr>
                           <a:xfrm>
                             <a:off x="0" y="0"/>
-                            <a:ext cx="2764027" cy="2543743"/>
+                            <a:ext cx="3674946" cy="3382065"/>
                           </a:xfrm>
                           <a:prstGeom prst="rect">
                             <a:avLst/>
@@ -4143,9 +4274,17 @@
             </w:r>
           </w:p>
         </w:tc>
+      </w:tr>
+      <w:tr>
+        <w:trPr>
+          <w:cnfStyle w:val="000000100000" w:firstRow="0" w:lastRow="0" w:firstColumn="0" w:lastColumn="0" w:oddVBand="0" w:evenVBand="0" w:oddHBand="1" w:evenHBand="0" w:firstRowFirstColumn="0" w:firstRowLastColumn="0" w:lastRowFirstColumn="0" w:lastRowLastColumn="0"/>
+          <w:trHeight w:val="3738"/>
+          <w:jc w:val="center"/>
+        </w:trPr>
         <w:tc>
           <w:tcPr>
-            <w:tcW w:w="5300" w:type="dxa"/>
+            <w:cnfStyle w:val="001000000000" w:firstRow="0" w:lastRow="0" w:firstColumn="1" w:lastColumn="0" w:oddVBand="0" w:evenVBand="0" w:oddHBand="0" w:evenHBand="0" w:firstRowFirstColumn="0" w:firstRowLastColumn="0" w:lastRowFirstColumn="0" w:lastRowLastColumn="0"/>
+            <w:tcW w:w="5601" w:type="dxa"/>
           </w:tcPr>
           <w:p>
             <w:pPr>
@@ -4154,7 +4293,11 @@
                 <w:tab w:val="left" w:pos="450"/>
               </w:tabs>
               <w:spacing w:line="240" w:lineRule="auto"/>
-              <w:cnfStyle w:val="100000000000" w:firstRow="1" w:lastRow="0" w:firstColumn="0" w:lastColumn="0" w:oddVBand="0" w:evenVBand="0" w:oddHBand="0" w:evenHBand="0" w:firstRowFirstColumn="0" w:firstRowLastColumn="0" w:lastRowFirstColumn="0" w:lastRowLastColumn="0"/>
+              <w:jc w:val="center"/>
+              <w:rPr>
+                <w:b/>
+                <w:bCs w:val="0"/>
+              </w:rPr>
             </w:pPr>
             <w:r>
               <w:rPr>
@@ -4163,9 +4306,9 @@
                 <w:color w:val="000000" w:themeColor="text1"/>
               </w:rPr>
               <w:drawing>
-                <wp:inline distT="0" distB="0" distL="0" distR="0" wp14:anchorId="43E97B41" wp14:editId="0684B73D">
-                  <wp:extent cx="3296198" cy="1781175"/>
-                  <wp:effectExtent l="0" t="0" r="0" b="0"/>
+                <wp:inline distT="0" distB="0" distL="0" distR="0" wp14:anchorId="5BF8FDBE" wp14:editId="46477B24">
+                  <wp:extent cx="4714875" cy="2547787"/>
+                  <wp:effectExtent l="0" t="0" r="0" b="5080"/>
                   <wp:docPr id="966398157" name="Picture 1" descr="A screenshot of a book rating&#10;&#10;Description automatically generated"/>
                   <wp:cNvGraphicFramePr>
                     <a:graphicFrameLocks xmlns:a="http://schemas.openxmlformats.org/drawingml/2006/main" noChangeAspect="1"/>
@@ -4178,7 +4321,7 @@
                           <pic:cNvPicPr/>
                         </pic:nvPicPr>
                         <pic:blipFill>
-                          <a:blip r:embed="rId29"/>
+                          <a:blip r:embed="rId30"/>
                           <a:stretch>
                             <a:fillRect/>
                           </a:stretch>
@@ -4186,7 +4329,7 @@
                         <pic:spPr>
                           <a:xfrm>
                             <a:off x="0" y="0"/>
-                            <a:ext cx="3318615" cy="1793288"/>
+                            <a:ext cx="4760339" cy="2572355"/>
                           </a:xfrm>
                           <a:prstGeom prst="rect">
                             <a:avLst/>
@@ -4216,9 +4359,9 @@
       </w:pPr>
     </w:p>
     <w:sectPr>
-      <w:headerReference w:type="default" r:id="rId30"/>
-      <w:footerReference w:type="default" r:id="rId31"/>
-      <w:headerReference w:type="first" r:id="rId32"/>
+      <w:headerReference w:type="default" r:id="rId31"/>
+      <w:footerReference w:type="default" r:id="rId32"/>
+      <w:headerReference w:type="first" r:id="rId33"/>
       <w:pgSz w:w="12240" w:h="15840"/>
       <w:pgMar w:top="1440" w:right="900" w:bottom="1440" w:left="900" w:header="720" w:footer="720" w:gutter="0"/>
       <w:pgNumType w:start="0"/>
@@ -6671,10 +6814,6 @@
 </file>
 
 <file path=customXml/item1.xml><?xml version="1.0" encoding="utf-8"?>
-<b:Sources xmlns:b="http://schemas.openxmlformats.org/officeDocument/2006/bibliography" xmlns="http://schemas.openxmlformats.org/officeDocument/2006/bibliography" SelectedStyle="\APASixthEditionOfficeOnline.xsl" StyleName="APA" Version="6"/>
-</file>
-
-<file path=customXml/item2.xml><?xml version="1.0" encoding="utf-8"?>
 <p:properties xmlns:p="http://schemas.microsoft.com/office/2006/metadata/properties" xmlns:xsi="http://www.w3.org/2001/XMLSchema-instance" xmlns:pc="http://schemas.microsoft.com/office/infopath/2007/PartnerControls">
   <documentManagement>
     <_ip_UnifiedCompliancePolicyUIAction xmlns="http://schemas.microsoft.com/sharepoint/v3" xsi:nil="true"/>
@@ -6694,7 +6833,20 @@
 </p:properties>
 </file>
 
+<file path=customXml/item2.xml><?xml version="1.0" encoding="utf-8"?>
+<b:Sources xmlns:b="http://schemas.openxmlformats.org/officeDocument/2006/bibliography" xmlns="http://schemas.openxmlformats.org/officeDocument/2006/bibliography" SelectedStyle="\APASixthEditionOfficeOnline.xsl" StyleName="APA" Version="6"/>
+</file>
+
 <file path=customXml/item3.xml><?xml version="1.0" encoding="utf-8"?>
+<?mso-contentType ?>
+<FormTemplates xmlns="http://schemas.microsoft.com/sharepoint/v3/contenttype/forms">
+  <Display>DocumentLibraryForm</Display>
+  <Edit>DocumentLibraryForm</Edit>
+  <New>DocumentLibraryForm</New>
+</FormTemplates>
+</file>
+
+<file path=customXml/item4.xml><?xml version="1.0" encoding="utf-8"?>
 <ct:contentTypeSchema xmlns:ct="http://schemas.microsoft.com/office/2006/metadata/contentType" xmlns:ma="http://schemas.microsoft.com/office/2006/metadata/properties/metaAttributes" ct:_="" ma:_="" ma:contentTypeName="Document" ma:contentTypeID="0x01010079F111ED35F8CC479449609E8A0923A6" ma:contentTypeVersion="26" ma:contentTypeDescription="Create a new document." ma:contentTypeScope="" ma:versionID="ac37c1753acd5e330d2062ccec26ea66">
   <xsd:schema xmlns:xsd="http://www.w3.org/2001/XMLSchema" xmlns:xs="http://www.w3.org/2001/XMLSchema" xmlns:p="http://schemas.microsoft.com/office/2006/metadata/properties" xmlns:ns1="http://schemas.microsoft.com/sharepoint/v3" xmlns:ns2="71af3243-3dd4-4a8d-8c0d-dd76da1f02a5" xmlns:ns3="16c05727-aa75-4e4a-9b5f-8a80a1165891" xmlns:ns4="230e9df3-be65-4c73-a93b-d1236ebd677e" targetNamespace="http://schemas.microsoft.com/office/2006/metadata/properties" ma:root="true" ma:fieldsID="3b340c7101c92c5120abd06486f94548" ns1:_="" ns2:_="" ns3:_="" ns4:_="">
     <xsd:import namespace="http://schemas.microsoft.com/sharepoint/v3"/>
@@ -6994,24 +7146,7 @@
 </ct:contentTypeSchema>
 </file>
 
-<file path=customXml/item4.xml><?xml version="1.0" encoding="utf-8"?>
-<?mso-contentType ?>
-<FormTemplates xmlns="http://schemas.microsoft.com/sharepoint/v3/contenttype/forms">
-  <Display>DocumentLibraryForm</Display>
-  <Edit>DocumentLibraryForm</Edit>
-  <New>DocumentLibraryForm</New>
-</FormTemplates>
-</file>
-
 <file path=customXml/itemProps1.xml><?xml version="1.0" encoding="utf-8"?>
-<ds:datastoreItem xmlns:ds="http://schemas.openxmlformats.org/officeDocument/2006/customXml" ds:itemID="{5BF6DE97-FD19-4EBE-A320-8C5802C743F1}">
-  <ds:schemaRefs>
-    <ds:schemaRef ds:uri="http://schemas.openxmlformats.org/officeDocument/2006/bibliography"/>
-  </ds:schemaRefs>
-</ds:datastoreItem>
-</file>
-
-<file path=customXml/itemProps2.xml><?xml version="1.0" encoding="utf-8"?>
 <ds:datastoreItem xmlns:ds="http://schemas.openxmlformats.org/officeDocument/2006/customXml" ds:itemID="{C7DCE20C-610A-4626-841D-1F10857B445E}">
   <ds:schemaRefs>
     <ds:schemaRef ds:uri="http://schemas.microsoft.com/office/2006/metadata/properties"/>
@@ -7023,7 +7158,23 @@
 </ds:datastoreItem>
 </file>
 
+<file path=customXml/itemProps2.xml><?xml version="1.0" encoding="utf-8"?>
+<ds:datastoreItem xmlns:ds="http://schemas.openxmlformats.org/officeDocument/2006/customXml" ds:itemID="{5BF6DE97-FD19-4EBE-A320-8C5802C743F1}">
+  <ds:schemaRefs>
+    <ds:schemaRef ds:uri="http://schemas.openxmlformats.org/officeDocument/2006/bibliography"/>
+  </ds:schemaRefs>
+</ds:datastoreItem>
+</file>
+
 <file path=customXml/itemProps3.xml><?xml version="1.0" encoding="utf-8"?>
+<ds:datastoreItem xmlns:ds="http://schemas.openxmlformats.org/officeDocument/2006/customXml" ds:itemID="{2D686CB8-6245-413C-A355-156513A377FC}">
+  <ds:schemaRefs>
+    <ds:schemaRef ds:uri="http://schemas.microsoft.com/sharepoint/v3/contenttype/forms"/>
+  </ds:schemaRefs>
+</ds:datastoreItem>
+</file>
+
+<file path=customXml/itemProps4.xml><?xml version="1.0" encoding="utf-8"?>
 <ds:datastoreItem xmlns:ds="http://schemas.openxmlformats.org/officeDocument/2006/customXml" ds:itemID="{3B411A11-DDA3-4BC4-B0BC-14026E6D5DF4}">
   <ds:schemaRefs>
     <ds:schemaRef ds:uri="http://schemas.microsoft.com/office/2006/metadata/contentType"/>
@@ -7042,12 +7193,4 @@
     <ds:schemaRef ds:uri="http://schemas.microsoft.com/internal/obd"/>
   </ds:schemaRefs>
 </ds:datastoreItem>
-</file>
-
-<file path=customXml/itemProps4.xml><?xml version="1.0" encoding="utf-8"?>
-<ds:datastoreItem xmlns:ds="http://schemas.openxmlformats.org/officeDocument/2006/customXml" ds:itemID="{2D686CB8-6245-413C-A355-156513A377FC}">
-  <ds:schemaRefs>
-    <ds:schemaRef ds:uri="http://schemas.microsoft.com/sharepoint/v3/contenttype/forms"/>
-  </ds:schemaRefs>
-</ds:datastoreItem>
 </file>
</xml_diff>